<commit_message>
Update Preregistration Object Motion During Self-Motion v2.docx
</commit_message>
<xml_diff>
--- a/Writeups/Preregistration Object Motion During Self-Motion v2.docx
+++ b/Writeups/Preregistration Object Motion During Self-Motion v2.docx
@@ -104,7 +104,15 @@
       </w:pPr>
       <w:ins w:id="0" w:author="Björn Jörges" w:date="2020-01-15T16:10:00Z">
         <w:r>
-          <w:t>When observing a moving target while an observer is moving, the same retinal speeds can correspond to vastly different physical velocities. When an observer moves in the same direction as the target, the retinal speed of the object is partially cancelled out, and vice-versa. Observers must thus obtain an accurate estimate of their own velocity, and subtract it from or add it to the retinal speed elicited by the target to obtain an accurate estimate of the object velocity.</w:t>
+          <w:t xml:space="preserve">When observing a moving target while an observer is moving, the same retinal speeds can correspond to vastly different physical velocities. When an observer moves in the same direction as the target, the retinal speed of the object is partially cancelled out, and vice-versa. Observers must thus obtain an accurate estimate of their own </w:t>
+        </w:r>
+        <w:proofErr w:type="gramStart"/>
+        <w:r>
+          <w:t>velocity, and</w:t>
+        </w:r>
+        <w:proofErr w:type="gramEnd"/>
+        <w:r>
+          <w:t xml:space="preserve"> subtract it from or add it to the retinal speed elicited by the target to obtain an accurate estimate of the object velocity.</w:t>
         </w:r>
       </w:ins>
       <w:ins w:id="1" w:author="Björn Jörges" w:date="2020-01-20T15:16:00Z">
@@ -419,46 +427,7 @@
       </w:ins>
       <w:ins w:id="51" w:author="Björn Jörges" w:date="2020-01-15T16:10:00Z">
         <w:r>
-          <w:t xml:space="preserve">Furthermore, it has been argued that self-motion information is noisier than retinal information concerning object motion </w:t>
-        </w:r>
-        <w:r>
-          <w:fldChar w:fldCharType="begin" w:fldLock="1"/>
-        </w:r>
-      </w:ins>
-      <w:r>
-        <w:instrText>ADDIN CSL_CITATION {"citationItems":[{"id":"ITEM-1","itemData":{"DOI":"10.1093/cercor/bht247","ISSN":"14602199","abstract":"Judging object trajectory during self-motion is a fundamental ability for mobile organisms interacting with their environment. This fundamental ability requires the nervous system to compensate for the visual consequences of self-motion in order to make accurate judgments, but the mechanisms of this compensation are poorly understood. We comprehensively examined both the accuracy and precision of observers' ability to judge object trajectory in the world when self-motion was defined by vestibular, visual, or combined visual-vestibular cues. Without decision feedback, subjects demonstrated no compensation for self-motion that was defined solely by vestibular cues, partial compensation (47%) for visually defined self-motion, and significantly greater compensation (58%) during combined visual-vestibular self-motion. With decision feedback, subjects learned to accurately judge object trajectory in the world, and this generalized to novel self-motion speeds. Across conditions, greater compensation for self-motion was associated with decreased precision of object trajectory judgments, indicating that self-motion compensation comes at the cost of reduced discriminability. Our findings suggest that the brain can flexibly represent object trajectory relative to either the observer or the world, but a world-centered representation comes at the cost of decreased precision due to the inclusion of noisy self-motion signals.","author":[{"dropping-particle":"","family":"Dokka","given":"Kalpana","non-dropping-particle":"","parse-names":false,"suffix":""},{"dropping-particle":"","family":"MacNeilage","given":"Paul R.","non-dropping-particle":"","parse-names":false,"suffix":""},{"dropping-particle":"","family":"DeAngelis","given":"Gregory C.","non-dropping-particle":"","parse-names":false,"suffix":""},{"dropping-particle":"","family":"Angelaki","given":"Dora E","non-dropping-particle":"","parse-names":false,"suffix":""}],"container-title":"Cerebral Cortex","id":"ITEM-1","issue":"3","issued":{"date-parts":[["2015"]]},"page":"619-630","title":"Multisensory self-motion compensation during object trajectory judgments","type":"article-journal","volume":"25"},"uris":["http://www.mendeley.com/documents/?uuid=b7be0a59-ffbe-4966-b5d7-4c30441a5a15"]}],"mendeley":{"formattedCitation":"(Dokka, MacNeilage, DeAngelis, &amp; Angelaki, 2015)","manualFormatting":"(Dokka, MacNeilage, Deangelis, &amp; Angelaki, 2015)","plainTextFormattedCitation":"(Dokka, MacNeilage, DeAngelis, &amp; Angelaki, 2015)","previouslyFormattedCitation":"(Dokka, MacNeilage, DeAngelis, &amp; Angelaki, 2015)"},"properties":{"noteIndex":0},"schema":"https://github.com/citation-style-language/schema/raw/master/csl-citation.json"}</w:instrText>
-      </w:r>
-      <w:ins w:id="52" w:author="Björn Jörges" w:date="2020-01-15T16:10:00Z">
-        <w:r>
-          <w:fldChar w:fldCharType="separate"/>
-        </w:r>
-        <w:r>
-          <w:rPr>
-            <w:noProof/>
-          </w:rPr>
-          <w:t>(Dokka, MacNeilage, De</w:t>
-        </w:r>
-      </w:ins>
-      <w:ins w:id="53" w:author="Björn Jörges" w:date="2020-01-20T17:48:00Z">
-        <w:r>
-          <w:rPr>
-            <w:noProof/>
-          </w:rPr>
-          <w:t>an</w:t>
-        </w:r>
-      </w:ins>
-      <w:ins w:id="54" w:author="Björn Jörges" w:date="2020-01-15T16:10:00Z">
-        <w:r>
-          <w:rPr>
-            <w:noProof/>
-          </w:rPr>
-          <w:t>gelis, &amp; Angelaki, 2015)</w:t>
-        </w:r>
-        <w:r>
-          <w:fldChar w:fldCharType="end"/>
-        </w:r>
-        <w:r>
-          <w:t xml:space="preserve">, especially when observers have only visual information about their own movement at their disposal </w:t>
+          <w:t xml:space="preserve">Furthermore, it has been argued that self-motion information is noisier than retinal information concerning object motion, especially when observers have only visual information about their own movement at their disposal </w:t>
         </w:r>
         <w:r>
           <w:fldChar w:fldCharType="begin" w:fldLock="1"/>
@@ -482,9 +451,27 @@
           <w:t>. Subtracting noisy self-motion information from retinal motion in order to obtain an estimate of target velocity should thus decrease precision.</w:t>
         </w:r>
       </w:ins>
+      <w:ins w:id="52" w:author="Björn Jörges" w:date="2020-01-20T15:30:00Z">
+        <w:r>
+          <w:t xml:space="preserve"> </w:t>
+        </w:r>
+      </w:ins>
+      <w:ins w:id="53" w:author="Björn Jörges" w:date="2020-01-21T03:15:00Z">
+        <w:r>
+          <w:t xml:space="preserve">Remarkably, </w:t>
+        </w:r>
+      </w:ins>
+      <w:ins w:id="54" w:author="Björn Jörges" w:date="2020-01-20T15:30:00Z">
+        <w:r>
+          <w:t xml:space="preserve">the literature </w:t>
+        </w:r>
+      </w:ins>
+      <w:r>
+        <w:t xml:space="preserve">is quite sparse </w:t>
+      </w:r>
       <w:ins w:id="55" w:author="Björn Jörges" w:date="2020-01-20T15:30:00Z">
         <w:r>
-          <w:t xml:space="preserve"> Interestingly, the literature presents a blind spot with regards to lateral </w:t>
+          <w:t xml:space="preserve">with regards to lateral </w:t>
         </w:r>
       </w:ins>
       <w:ins w:id="56" w:author="Björn Jörges" w:date="2020-01-20T15:31:00Z">
@@ -492,117 +479,210 @@
           <w:t>motion</w:t>
         </w:r>
       </w:ins>
-      <w:ins w:id="57" w:author="Björn Jörges" w:date="2020-01-20T16:36:00Z">
-        <w:r>
-          <w:t>; to our knowledge, no studies have</w:t>
-        </w:r>
-      </w:ins>
-      <w:ins w:id="58" w:author="Björn Jörges" w:date="2020-01-20T16:37:00Z">
+      <w:r>
+        <w:t xml:space="preserve">: </w:t>
+      </w:r>
+      <w:ins w:id="57" w:author="Björn Jörges" w:date="2020-01-21T01:55:00Z">
+        <w:r>
+          <w:fldChar w:fldCharType="begin" w:fldLock="1"/>
+        </w:r>
+      </w:ins>
+      <w:r>
+        <w:instrText>ADDIN CSL_CITATION {"citationItems":[{"id":"ITEM-1","itemData":{"DOI":"10.1093/cercor/bht247","ISSN":"14602199","abstract":"Judging object trajectory during self-motion is a fundamental ability for mobile organisms interacting with their environment. This fundamental ability requires the nervous system to compensate for the visual consequences of self-motion in order to make accurate judgments, but the mechanisms of this compensation are poorly understood. We comprehensively examined both the accuracy and precision of observers' ability to judge object trajectory in the world when self-motion was defined by vestibular, visual, or combined visual-vestibular cues. Without decision feedback, subjects demonstrated no compensation for self-motion that was defined solely by vestibular cues, partial compensation (47%) for visually defined self-motion, and significantly greater compensation (58%) during combined visual-vestibular self-motion. With decision feedback, subjects learned to accurately judge object trajectory in the world, and this generalized to novel self-motion speeds. Across conditions, greater compensation for self-motion was associated with decreased precision of object trajectory judgments, indicating that self-motion compensation comes at the cost of reduced discriminability. Our findings suggest that the brain can flexibly represent object trajectory relative to either the observer or the world, but a world-centered representation comes at the cost of decreased precision due to the inclusion of noisy self-motion signals.","author":[{"dropping-particle":"","family":"Dokka","given":"Kalpana","non-dropping-particle":"","parse-names":false,"suffix":""},{"dropping-particle":"","family":"MacNeilage","given":"Paul R.","non-dropping-particle":"","parse-names":false,"suffix":""},{"dropping-particle":"","family":"DeAngelis","given":"Gregory C.","non-dropping-particle":"","parse-names":false,"suffix":""},{"dropping-particle":"","family":"Angelaki","given":"Dora E","non-dropping-particle":"","parse-names":false,"suffix":""}],"container-title":"Cerebral Cortex","id":"ITEM-1","issue":"3","issued":{"date-parts":[["2015"]]},"page":"619-630","title":"Multisensory self-motion compensation during object trajectory judgments","type":"article-journal","volume":"25"},"uris":["http://www.mendeley.com/documents/?uuid=b7be0a59-ffbe-4966-b5d7-4c30441a5a15"]}],"mendeley":{"formattedCitation":"(Dokka, MacNeilage, DeAngelis, &amp; Angelaki, 2015)","plainTextFormattedCitation":"(Dokka, MacNeilage, DeAngelis, &amp; Angelaki, 2015)","previouslyFormattedCitation":"(Dokka, MacNeilage, DeAngelis, &amp; Angelaki, 2015)"},"properties":{"noteIndex":0},"schema":"https://github.com/citation-style-language/schema/raw/master/csl-citation.json"}</w:instrText>
+      </w:r>
+      <w:ins w:id="58" w:author="Björn Jörges" w:date="2020-01-21T01:55:00Z">
+        <w:r>
+          <w:fldChar w:fldCharType="separate"/>
+        </w:r>
+        <w:r>
+          <w:rPr>
+            <w:noProof/>
+          </w:rPr>
+          <w:t>(Dokka, MacNeilage, DeAngelis, &amp; Angelaki, 2015)</w:t>
+        </w:r>
+        <w:r>
+          <w:fldChar w:fldCharType="end"/>
+        </w:r>
+        <w:r>
+          <w:t xml:space="preserve"> investigated to what extent observer motion (visual cues only, vestibular cues only and both visual and vestibular cues) influenced the judged direction of vertical downwards motion with small lateral components.</w:t>
+        </w:r>
+      </w:ins>
+      <w:r>
+        <w:t xml:space="preserve"> They found biases </w:t>
+      </w:r>
+      <w:ins w:id="59" w:author="Björn Jörges" w:date="2020-01-21T01:56:00Z">
+        <w:r>
+          <w:t>in line with insufficient flow parsing in all observer motion conditions, as well as increases in sensitivity. However,</w:t>
+        </w:r>
+      </w:ins>
+      <w:ins w:id="60" w:author="Björn Jörges" w:date="2020-01-20T16:36:00Z">
+        <w:r>
+          <w:t xml:space="preserve"> to our knowledge, no studies have</w:t>
+        </w:r>
+      </w:ins>
+      <w:ins w:id="61" w:author="Björn Jörges" w:date="2020-01-20T16:37:00Z">
         <w:r>
           <w:t xml:space="preserve"> investigated how lateral </w:t>
         </w:r>
       </w:ins>
-      <w:ins w:id="59" w:author="Björn Jörges" w:date="2020-01-20T16:38:00Z">
+      <w:ins w:id="62" w:author="Björn Jörges" w:date="2020-01-20T16:38:00Z">
         <w:r>
           <w:t>self-</w:t>
         </w:r>
       </w:ins>
-      <w:ins w:id="60" w:author="Björn Jörges" w:date="2020-01-20T16:37:00Z">
+      <w:ins w:id="63" w:author="Björn Jörges" w:date="2020-01-20T16:37:00Z">
         <w:r>
           <w:t xml:space="preserve">motion influences perceived lateral object </w:t>
         </w:r>
       </w:ins>
-      <w:ins w:id="61" w:author="Björn Jörges" w:date="2020-01-20T17:59:00Z">
+      <w:ins w:id="64" w:author="Björn Jörges" w:date="2020-01-20T17:59:00Z">
         <w:r>
           <w:t>speed</w:t>
         </w:r>
       </w:ins>
-      <w:ins w:id="62" w:author="Björn Jörges" w:date="2020-01-20T15:31:00Z">
+      <w:ins w:id="65" w:author="Björn Jörges" w:date="2020-01-20T15:31:00Z">
         <w:r>
           <w:t>.</w:t>
         </w:r>
       </w:ins>
-      <w:ins w:id="63" w:author="Björn Jörges" w:date="2020-01-20T15:27:00Z">
+      <w:ins w:id="66" w:author="Björn Jörges" w:date="2020-01-21T01:56:00Z">
+        <w:r>
+          <w:t xml:space="preserve"> This is particularly relevant as the visual system </w:t>
+        </w:r>
+      </w:ins>
+      <w:ins w:id="67" w:author="Björn Jörges" w:date="2020-01-21T01:57:00Z">
+        <w:r>
+          <w:t>has been shown to use velocity information to extrapolate obj</w:t>
+        </w:r>
+      </w:ins>
+      <w:ins w:id="68" w:author="Björn Jörges" w:date="2020-01-21T01:58:00Z">
+        <w:r>
+          <w:t xml:space="preserve">ect trajectories to compensate for noisy online information and neural delays </w:t>
+        </w:r>
+      </w:ins>
+      <w:ins w:id="69" w:author="Björn Jörges" w:date="2020-01-21T01:59:00Z">
+        <w:r>
+          <w:fldChar w:fldCharType="begin" w:fldLock="1"/>
+        </w:r>
+      </w:ins>
+      <w:r>
+        <w:instrText>ADDIN CSL_CITATION {"citationItems":[{"id":"ITEM-1","itemData":{"DOI":"10.1167/18.12.12","ISSN":"1534-7362","author":[{"dropping-particle":"","family":"Aguilar-Lleyda","given":"David","non-dropping-particle":"","parse-names":false,"suffix":""},{"dropping-particle":"","family":"Tubau","given":"Elisabet","non-dropping-particle":"","parse-names":false,"suffix":""},{"dropping-particle":"","family":"López-Moliner","given":"Joan","non-dropping-particle":"","parse-names":false,"suffix":""}],"container-title":"Journal of Vision","id":"ITEM-1","issue":"12","issued":{"date-parts":[["2018","11","20"]]},"page":"12","publisher":"The Association for Research in Vision and Ophthalmology","title":"An object-tracking model that combines position and speed explains spatial and temporal responses in a timing task","type":"article-journal","volume":"18"},"uris":["http://www.mendeley.com/documents/?uuid=b2f76ec0-5184-37d7-a54a-6ed6e52cc3b4"]},{"id":"ITEM-2","itemData":{"DOI":"10.1038/s41598-019-50512-6","ISBN":"4159801950512","ISSN":"20452322","author":[{"dropping-particle":"","family":"Jörges","given":"Björn","non-dropping-particle":"","parse-names":false,"suffix":""},{"dropping-particle":"","family":"López-Moliner","given":"Joan","non-dropping-particle":"","parse-names":false,"suffix":""}],"container-title":"Scientific Reports","id":"ITEM-2","issue":"1","issued":{"date-parts":[["2019"]]},"page":"1-13","title":"Earth-Gravity Congruent Motion Facilitates Ocular Control for Pursuit of Parabolic Trajectories","type":"article-journal","volume":"9"},"uris":["http://www.mendeley.com/documents/?uuid=13f1b18b-223d-45e7-8b96-70e4d8cfc2b7"]},{"id":"ITEM-3","itemData":{"DOI":"10.1007/s00221-010-2421-1","ISBN":"0022101024211","ISSN":"00144819","PMID":"20862460","abstract":"Several studies have shown that people can catch a ball even if it is visible only during part of its flight. Here, we examine how well they can do so. We measured the movements of a ball and of the hands of both the thrower and the catcher during one-handed underarm throwing and catching. The catcher's sight was occluded for 250 ms at random moments. Participants could catch most balls without fumbling. They only really had difficulties if vision was occluded before the ball was released and was restored less than 200 ms before the catch. In such cases, it was impossible to accurately predict the ball's trajectory from motion of the ball and of the thrower's hand before the occlusion, and there was not enough time to adjust the catching movement after vision was restored. Even at these limits, people caught most balls quite adequately.","author":[{"dropping-particle":"","family":"López-Moliner","given":"Joan","non-dropping-particle":"","parse-names":false,"suffix":""},{"dropping-particle":"","family":"Brenner","given":"Eli","non-dropping-particle":"","parse-names":false,"suffix":""},{"dropping-particle":"","family":"Louw","given":"Stefan","non-dropping-particle":"","parse-names":false,"suffix":""},{"dropping-particle":"","family":"Smeets","given":"Jeroen B J","non-dropping-particle":"","parse-names":false,"suffix":""}],"container-title":"Experimental Brain Research","id":"ITEM-3","issue":"4","issued":{"date-parts":[["2010"]]},"page":"409-417","title":"Catching a gently thrown ball","type":"article-journal","volume":"206"},"uris":["http://www.mendeley.com/documents/?uuid=6d1fe378-7058-4322-bd8b-61b50f8b171a"]},{"id":"ITEM-4","itemData":{"DOI":"10.1016/j.visres.2019.03.009","ISSN":"18785646","abstract":"Previous studies have shown that the angle of approach is consistently overestimated for approaching (but passing-by) objects. An explanation based on a slow-motion prior has been proposed in the past to account for this bias. The mechanism relies on the (less reliable) in-depth component of the motion being more attracted towards the slow motion prior than the (more reliable) lateral component. This hypothesis predicts that faster speeds in depth will translate into a greater bias if the perception of velocity in depth follows Weber's law. Our approach is different than the one used in previous studies where perceived speed and direction were measured in different experiments. To test our hypothesis, we conducted an experiment in which participants estimated approaching angles via a pointing device, while at the same time comparing the speed of the approaching object with a lateral velocity reference. This way, we couple perceived speed with perceived trajectory for each approaching angle in the same trial. Our results show that the directional bias is larger for faster objects, which is consistent with motion in depth following Weber's law. The differential biases can be accounted for by a Bayesian model that includes a slow motion prior.","author":[{"dropping-particle":"","family":"Aguado","given":"Borja","non-dropping-particle":"","parse-names":false,"suffix":""},{"dropping-particle":"","family":"López-Moliner","given":"Joan","non-dropping-particle":"","parse-names":false,"suffix":""}],"container-title":"Vision Research","id":"ITEM-4","issued":{"date-parts":[["2019","6","1"]]},"page":"1-9","publisher":"Elsevier Ltd","title":"Perceived speed of motion in depth modulates misjudgements of approaching trajectories consistently with a slow prior","type":"article-journal","volume":"159"},"uris":["http://www.mendeley.com/documents/?uuid=ab8ae742-4765-3676-b4a4-feba4bf4da2a"]}],"mendeley":{"formattedCitation":"(Aguado &amp; López-Moliner, 2019; Aguilar-Lleyda, Tubau, &amp; López-Moliner, 2018; Jörges &amp; López-Moliner, 2019; López-Moliner, Brenner, Louw, &amp; Smeets, 2010)","plainTextFormattedCitation":"(Aguado &amp; López-Moliner, 2019; Aguilar-Lleyda, Tubau, &amp; López-Moliner, 2018; Jörges &amp; López-Moliner, 2019; López-Moliner, Brenner, Louw, &amp; Smeets, 2010)","previouslyFormattedCitation":"(Aguado &amp; López-Moliner, 2019; Aguilar-Lleyda, Tubau, &amp; López-Moliner, 2018; Jörges &amp; López-Moliner, 2019; López-Moliner, Brenner, Louw, &amp; Smeets, 2010)"},"properties":{"noteIndex":0},"schema":"https://github.com/citation-style-language/schema/raw/master/csl-citation.json"}</w:instrText>
+      </w:r>
+      <w:r>
+        <w:fldChar w:fldCharType="separate"/>
+      </w:r>
+      <w:r>
+        <w:rPr>
+          <w:noProof/>
+        </w:rPr>
+        <w:t>(Aguado &amp; López-Moliner, 2019; Aguilar-Lleyda, Tubau, &amp; López-Moliner, 2018; Jörges &amp; López-Moliner, 2019; López-Moliner, Brenner, Louw, &amp; Smeets, 2010)</w:t>
+      </w:r>
+      <w:ins w:id="70" w:author="Björn Jörges" w:date="2020-01-21T01:59:00Z">
+        <w:r>
+          <w:fldChar w:fldCharType="end"/>
+        </w:r>
+      </w:ins>
+      <w:ins w:id="71" w:author="Björn Jörges" w:date="2020-01-21T01:58:00Z">
+        <w:r>
+          <w:t>.</w:t>
+        </w:r>
+      </w:ins>
+      <w:ins w:id="72" w:author="Björn Jörges" w:date="2020-01-20T15:27:00Z">
         <w:r>
           <w:t xml:space="preserve"> </w:t>
         </w:r>
       </w:ins>
-      <w:ins w:id="64" w:author="Björn Jörges" w:date="2020-01-20T15:29:00Z">
+      <w:ins w:id="73" w:author="Björn Jörges" w:date="2020-01-20T15:29:00Z">
         <w:r>
           <w:t>T</w:t>
         </w:r>
       </w:ins>
-      <w:ins w:id="65" w:author="Björn Jörges" w:date="2020-01-20T14:52:00Z">
+      <w:ins w:id="74" w:author="Björn Jörges" w:date="2020-01-20T14:52:00Z">
         <w:r>
           <w:t xml:space="preserve">he aim of this project </w:t>
         </w:r>
       </w:ins>
-      <w:ins w:id="66" w:author="Björn Jörges" w:date="2020-01-20T15:44:00Z">
+      <w:ins w:id="75" w:author="Björn Jörges" w:date="2020-01-20T15:44:00Z">
         <w:r>
           <w:t xml:space="preserve">is </w:t>
         </w:r>
       </w:ins>
-      <w:ins w:id="67" w:author="Björn Jörges" w:date="2020-01-20T15:01:00Z">
+      <w:ins w:id="76" w:author="Björn Jörges" w:date="2020-01-20T15:01:00Z">
         <w:r>
           <w:t xml:space="preserve">thus to </w:t>
         </w:r>
       </w:ins>
-      <w:ins w:id="68" w:author="Björn Jörges" w:date="2020-01-20T15:44:00Z">
+      <w:ins w:id="77" w:author="Björn Jörges" w:date="2020-01-20T15:44:00Z">
         <w:r>
           <w:t xml:space="preserve">verify </w:t>
         </w:r>
       </w:ins>
-      <w:ins w:id="69" w:author="Björn Jörges" w:date="2020-01-20T15:03:00Z">
+      <w:ins w:id="78" w:author="Björn Jörges" w:date="2020-01-20T15:03:00Z">
         <w:r>
           <w:t xml:space="preserve">the impact </w:t>
         </w:r>
       </w:ins>
-      <w:ins w:id="70" w:author="Björn Jörges" w:date="2020-01-20T15:44:00Z">
+      <w:ins w:id="79" w:author="Björn Jörges" w:date="2020-01-20T15:44:00Z">
         <w:r>
           <w:t xml:space="preserve">of self-motion </w:t>
         </w:r>
       </w:ins>
-      <w:ins w:id="71" w:author="Björn Jörges" w:date="2020-01-20T15:03:00Z">
+      <w:ins w:id="80" w:author="Björn Jörges" w:date="2020-01-20T15:03:00Z">
         <w:r>
           <w:t>on accuracy and precision for object velocity judgments</w:t>
         </w:r>
       </w:ins>
-      <w:ins w:id="72" w:author="Björn Jörges" w:date="2020-01-20T16:42:00Z">
+      <w:ins w:id="81" w:author="Björn Jörges" w:date="2020-01-20T16:42:00Z">
         <w:r>
           <w:t xml:space="preserve"> in a lateral motion paradigm</w:t>
         </w:r>
       </w:ins>
-      <w:ins w:id="73" w:author="Björn Jörges" w:date="2020-01-20T16:44:00Z">
+      <w:ins w:id="82" w:author="Björn Jörges" w:date="2020-01-20T16:44:00Z">
         <w:r>
           <w:t xml:space="preserve">, </w:t>
         </w:r>
       </w:ins>
-      <w:ins w:id="74" w:author="Björn Jörges" w:date="2020-01-20T16:45:00Z">
+      <w:ins w:id="83" w:author="Björn Jörges" w:date="2020-01-20T16:45:00Z">
         <w:r>
           <w:t>which will further our understanding of</w:t>
         </w:r>
       </w:ins>
-      <w:ins w:id="75" w:author="Björn Jörges" w:date="2020-01-20T16:49:00Z">
+      <w:ins w:id="84" w:author="Björn Jörges" w:date="2020-01-20T16:49:00Z">
         <w:r>
           <w:t xml:space="preserve"> </w:t>
         </w:r>
       </w:ins>
-      <w:ins w:id="76" w:author="Björn Jörges" w:date="2020-01-20T16:44:00Z">
-        <w:r>
-          <w:t xml:space="preserve">Flow Parsing. </w:t>
-        </w:r>
-      </w:ins>
-      <w:ins w:id="77" w:author="Björn Jörges" w:date="2020-01-20T15:04:00Z">
+      <w:ins w:id="85" w:author="Björn Jörges" w:date="2020-01-20T16:44:00Z">
+        <w:r>
+          <w:t>Flow Parsing</w:t>
+        </w:r>
+      </w:ins>
+      <w:ins w:id="86" w:author="Björn Jörges" w:date="2020-01-21T02:05:00Z">
+        <w:r>
+          <w:t xml:space="preserve"> and help us understand the conditions under which Flow Parsing is </w:t>
+        </w:r>
+      </w:ins>
+      <w:ins w:id="87" w:author="Björn Jörges" w:date="2020-01-21T03:14:00Z">
+        <w:r>
+          <w:t>incomplete</w:t>
+        </w:r>
+      </w:ins>
+      <w:ins w:id="88" w:author="Björn Jörges" w:date="2020-01-20T16:44:00Z">
+        <w:r>
+          <w:t xml:space="preserve">. </w:t>
+        </w:r>
+      </w:ins>
+      <w:ins w:id="89" w:author="Björn Jörges" w:date="2020-01-20T15:04:00Z">
         <w:r>
           <w:t xml:space="preserve">More specifically, </w:t>
         </w:r>
       </w:ins>
-      <w:ins w:id="78" w:author="Björn Jörges" w:date="2020-01-20T16:39:00Z">
+      <w:ins w:id="90" w:author="Björn Jörges" w:date="2020-01-20T16:39:00Z">
         <w:r>
           <w:t xml:space="preserve">our </w:t>
         </w:r>
       </w:ins>
-      <w:ins w:id="79" w:author="Björn Jörges" w:date="2020-01-20T15:04:00Z">
+      <w:ins w:id="91" w:author="Björn Jörges" w:date="2020-01-20T15:04:00Z">
         <w:r>
           <w:t>hypotheses are:</w:t>
         </w:r>
@@ -610,7 +690,7 @@
     </w:p>
     <w:p>
       <w:pPr>
-        <w:pStyle w:val="ListParagraph"/>
+        <w:pStyle w:val="Listenabsatz"/>
         <w:numPr>
           <w:ilvl w:val="0"/>
           <w:numId w:val="5"/>
@@ -655,7 +735,7 @@
     </w:p>
     <w:p>
       <w:pPr>
-        <w:pStyle w:val="ListParagraph"/>
+        <w:pStyle w:val="Listenabsatz"/>
         <w:numPr>
           <w:ilvl w:val="0"/>
           <w:numId w:val="5"/>
@@ -679,7 +759,7 @@
         </w:rPr>
         <w:t>opposite to the object motion</w:t>
       </w:r>
-      <w:ins w:id="80" w:author="Björn Jörges" w:date="2020-01-20T15:35:00Z">
+      <w:ins w:id="92" w:author="Björn Jörges" w:date="2020-01-20T15:35:00Z">
         <w:r>
           <w:rPr>
             <w:b/>
@@ -720,7 +800,7 @@
     </w:p>
     <w:p>
       <w:pPr>
-        <w:pStyle w:val="ListParagraph"/>
+        <w:pStyle w:val="Listenabsatz"/>
         <w:numPr>
           <w:ilvl w:val="0"/>
           <w:numId w:val="5"/>
@@ -728,6 +808,7 @@
         <w:jc w:val="both"/>
       </w:pPr>
       <w:r>
+        <w:lastRenderedPageBreak/>
         <w:t xml:space="preserve">When the observer is </w:t>
       </w:r>
       <w:r>
@@ -737,7 +818,7 @@
         </w:rPr>
         <w:t>moving in the same direction as the target</w:t>
       </w:r>
-      <w:ins w:id="81" w:author="Björn Jörges" w:date="2020-01-20T15:35:00Z">
+      <w:ins w:id="93" w:author="Björn Jörges" w:date="2020-01-20T15:35:00Z">
         <w:r>
           <w:rPr>
             <w:b/>
@@ -772,7 +853,7 @@
     </w:p>
     <w:p>
       <w:pPr>
-        <w:pStyle w:val="ListParagraph"/>
+        <w:pStyle w:val="Listenabsatz"/>
         <w:numPr>
           <w:ilvl w:val="0"/>
           <w:numId w:val="5"/>
@@ -855,11 +936,10 @@
       <w:pPr>
         <w:jc w:val="both"/>
         <w:rPr>
-          <w:ins w:id="82" w:author="Björn Jörges" w:date="2020-01-20T16:19:00Z"/>
-        </w:rPr>
-      </w:pPr>
-      <w:r>
-        <w:lastRenderedPageBreak/>
+          <w:ins w:id="94" w:author="Björn Jörges" w:date="2020-01-20T16:19:00Z"/>
+        </w:rPr>
+      </w:pPr>
+      <w:r>
         <w:t>We test</w:t>
       </w:r>
       <w:r>
@@ -895,12 +975,12 @@
       <w:r>
         <w:t>. Due to the low</w:t>
       </w:r>
-      <w:ins w:id="83" w:author="Laurence Roy Harris" w:date="2020-01-14T19:45:00Z">
+      <w:ins w:id="95" w:author="Laurence Roy Harris" w:date="2020-01-14T19:45:00Z">
         <w:r>
           <w:t>-</w:t>
         </w:r>
       </w:ins>
-      <w:del w:id="84" w:author="Laurence Roy Harris" w:date="2020-01-14T19:45:00Z">
+      <w:del w:id="96" w:author="Laurence Roy Harris" w:date="2020-01-14T19:45:00Z">
         <w:r>
           <w:delText xml:space="preserve"> </w:delText>
         </w:r>
@@ -908,15 +988,32 @@
       <w:r>
         <w:t xml:space="preserve">level nature of the phenomenon under study, we </w:t>
       </w:r>
-      <w:r>
-        <w:t xml:space="preserve">did </w:t>
-      </w:r>
-      <w:r>
-        <w:t xml:space="preserve">not believe our results </w:t>
-      </w:r>
-      <w:r>
-        <w:t xml:space="preserve">were </w:t>
-      </w:r>
+      <w:del w:id="97" w:author="Björn Jörges" w:date="2020-01-21T02:10:00Z">
+        <w:r>
+          <w:delText xml:space="preserve">did </w:delText>
+        </w:r>
+        <w:r>
+          <w:delText>not</w:delText>
+        </w:r>
+      </w:del>
+      <w:ins w:id="98" w:author="Björn Jörges" w:date="2020-01-21T02:10:00Z">
+        <w:r>
+          <w:t>do</w:t>
+        </w:r>
+      </w:ins>
+      <w:r>
+        <w:t xml:space="preserve"> believe our results </w:t>
+      </w:r>
+      <w:del w:id="99" w:author="Björn Jörges" w:date="2020-01-21T02:10:00Z">
+        <w:r>
+          <w:delText xml:space="preserve">were </w:delText>
+        </w:r>
+      </w:del>
+      <w:ins w:id="100" w:author="Björn Jörges" w:date="2020-01-21T02:10:00Z">
+        <w:r>
+          <w:t xml:space="preserve">are </w:t>
+        </w:r>
+      </w:ins>
       <w:r>
         <w:t xml:space="preserve">likely </w:t>
       </w:r>
@@ -953,7 +1050,7 @@
       <w:r>
         <w:t xml:space="preserve"> </w:t>
       </w:r>
-      <w:del w:id="85" w:author="Björn Jörges" w:date="2020-01-20T16:18:00Z">
+      <w:del w:id="101" w:author="Björn Jörges" w:date="2020-01-20T16:18:00Z">
         <w:r>
           <w:delText xml:space="preserve">Our participants will </w:delText>
         </w:r>
@@ -970,24 +1067,24 @@
           <w:delText xml:space="preserve"> </w:delText>
         </w:r>
       </w:del>
-      <w:ins w:id="86" w:author="Laurence Roy Harris" w:date="2020-01-14T19:49:00Z">
-        <w:del w:id="87" w:author="Björn Jörges" w:date="2020-01-20T16:18:00Z">
+      <w:ins w:id="102" w:author="Laurence Roy Harris" w:date="2020-01-14T19:49:00Z">
+        <w:del w:id="103" w:author="Björn Jörges" w:date="2020-01-20T16:18:00Z">
           <w:r>
             <w:delText xml:space="preserve">of x minarc </w:delText>
           </w:r>
         </w:del>
       </w:ins>
-      <w:del w:id="88" w:author="Björn Jörges" w:date="2020-01-20T16:18:00Z">
+      <w:del w:id="104" w:author="Björn Jörges" w:date="2020-01-20T16:18:00Z">
         <w:r>
           <w:delText>and have</w:delText>
         </w:r>
       </w:del>
-      <w:ins w:id="89" w:author="Björn Jörges" w:date="2020-01-20T16:18:00Z">
+      <w:ins w:id="105" w:author="Björn Jörges" w:date="2020-01-20T16:18:00Z">
         <w:r>
           <w:t xml:space="preserve"> </w:t>
         </w:r>
       </w:ins>
-      <w:ins w:id="90" w:author="Björn Jörges" w:date="2020-01-20T16:28:00Z">
+      <w:ins w:id="106" w:author="Björn Jörges" w:date="2020-01-20T16:28:00Z">
         <w:r>
           <w:t xml:space="preserve">Participants will have normal or corrected-to-normal vision </w:t>
         </w:r>
@@ -995,57 +1092,57 @@
           <w:t xml:space="preserve">and have to achieve a </w:t>
         </w:r>
       </w:ins>
-      <w:ins w:id="91" w:author="Björn Jörges" w:date="2020-01-20T16:29:00Z">
+      <w:ins w:id="107" w:author="Björn Jörges" w:date="2020-01-20T16:29:00Z">
         <w:r>
           <w:t xml:space="preserve">stereoacuity of </w:t>
         </w:r>
       </w:ins>
-      <w:ins w:id="92" w:author="Björn Jörges" w:date="2020-01-20T16:50:00Z">
+      <w:ins w:id="108" w:author="Björn Jörges" w:date="2020-01-20T16:50:00Z">
         <w:r>
           <w:t>63</w:t>
         </w:r>
       </w:ins>
-      <w:ins w:id="93" w:author="Björn Jörges" w:date="2020-01-20T16:29:00Z">
+      <w:ins w:id="109" w:author="Björn Jörges" w:date="2020-01-20T16:29:00Z">
         <w:r>
           <w:t xml:space="preserve"> arc </w:t>
         </w:r>
       </w:ins>
-      <w:ins w:id="94" w:author="Björn Jörges" w:date="2020-01-20T16:49:00Z">
+      <w:ins w:id="110" w:author="Björn Jörges" w:date="2020-01-20T16:49:00Z">
         <w:r>
           <w:t xml:space="preserve">seconds </w:t>
         </w:r>
       </w:ins>
-      <w:ins w:id="95" w:author="Björn Jörges" w:date="2020-01-20T16:29:00Z">
+      <w:ins w:id="111" w:author="Björn Jörges" w:date="2020-01-20T16:29:00Z">
         <w:r>
           <w:t xml:space="preserve">or below on the Fly </w:t>
         </w:r>
       </w:ins>
-      <w:ins w:id="96" w:author="Björn Jörges" w:date="2020-01-20T16:31:00Z">
+      <w:ins w:id="112" w:author="Björn Jörges" w:date="2020-01-20T16:31:00Z">
         <w:r>
           <w:t>Stereo A</w:t>
         </w:r>
       </w:ins>
-      <w:ins w:id="97" w:author="Björn Jörges" w:date="2020-01-20T16:29:00Z">
+      <w:ins w:id="113" w:author="Björn Jörges" w:date="2020-01-20T16:29:00Z">
         <w:r>
           <w:t xml:space="preserve">cuity </w:t>
         </w:r>
       </w:ins>
-      <w:ins w:id="98" w:author="Björn Jörges" w:date="2020-01-20T16:31:00Z">
+      <w:ins w:id="114" w:author="Björn Jörges" w:date="2020-01-20T16:31:00Z">
         <w:r>
           <w:t>T</w:t>
         </w:r>
       </w:ins>
-      <w:ins w:id="99" w:author="Björn Jörges" w:date="2020-01-20T16:29:00Z">
+      <w:ins w:id="115" w:author="Björn Jörges" w:date="2020-01-20T16:29:00Z">
         <w:r>
           <w:t>est.</w:t>
         </w:r>
       </w:ins>
-      <w:del w:id="100" w:author="Björn Jörges" w:date="2020-01-20T16:19:00Z">
+      <w:del w:id="116" w:author="Björn Jörges" w:date="2020-01-20T16:19:00Z">
         <w:r>
           <w:delText xml:space="preserve"> </w:delText>
         </w:r>
       </w:del>
-      <w:del w:id="101" w:author="Björn Jörges" w:date="2020-01-20T16:20:00Z">
+      <w:del w:id="117" w:author="Björn Jörges" w:date="2020-01-20T16:20:00Z">
         <w:r>
           <w:delText xml:space="preserve">normal or corrected-to-normal </w:delText>
         </w:r>
@@ -1053,19 +1150,44 @@
           <w:delText>vision</w:delText>
         </w:r>
       </w:del>
-      <w:del w:id="102" w:author="Björn Jörges" w:date="2020-01-20T16:19:00Z">
+      <w:del w:id="118" w:author="Björn Jörges" w:date="2020-01-20T16:19:00Z">
         <w:r>
           <w:delText>.</w:delText>
         </w:r>
       </w:del>
-      <w:ins w:id="103" w:author="Björn Jörges" w:date="2020-01-20T18:28:00Z">
-        <w:r>
-          <w:t xml:space="preserve"> The project has received ethics approval from the co</w:t>
-        </w:r>
-      </w:ins>
-      <w:ins w:id="104" w:author="Björn Jörges" w:date="2020-01-20T18:29:00Z">
-        <w:r>
-          <w:t>mpetent ethics board at York University.</w:t>
+      <w:ins w:id="119" w:author="Björn Jörges" w:date="2020-01-20T18:28:00Z">
+        <w:r>
+          <w:t xml:space="preserve"> The project has received ethics approval from the </w:t>
+        </w:r>
+      </w:ins>
+      <w:ins w:id="120" w:author="Björn Jörges" w:date="2020-01-21T02:07:00Z">
+        <w:r>
+          <w:t xml:space="preserve">Human Participant Ethics Review Sub-Committee </w:t>
+        </w:r>
+      </w:ins>
+      <w:ins w:id="121" w:author="Björn Jörges" w:date="2020-01-20T18:29:00Z">
+        <w:r>
+          <w:t>at York University.</w:t>
+        </w:r>
+      </w:ins>
+      <w:ins w:id="122" w:author="Björn Jörges" w:date="2020-01-21T02:08:00Z">
+        <w:r>
+          <w:t xml:space="preserve"> Informed consent </w:t>
+        </w:r>
+      </w:ins>
+      <w:ins w:id="123" w:author="Björn Jörges" w:date="2020-01-21T02:09:00Z">
+        <w:r>
+          <w:t xml:space="preserve">was </w:t>
+        </w:r>
+      </w:ins>
+      <w:ins w:id="124" w:author="Björn Jörges" w:date="2020-01-21T02:08:00Z">
+        <w:r>
+          <w:t xml:space="preserve">obtained from all subjects and </w:t>
+        </w:r>
+      </w:ins>
+      <w:ins w:id="125" w:author="Björn Jörges" w:date="2020-01-21T02:09:00Z">
+        <w:r>
+          <w:t xml:space="preserve">the experiment was conducted in accordance with the Code of Ethics of the World Medical Association (Declaration of Helsinki). </w:t>
         </w:r>
       </w:ins>
     </w:p>
@@ -1094,7 +1216,7 @@
       <w:pPr>
         <w:jc w:val="both"/>
         <w:rPr>
-          <w:del w:id="105" w:author="Laurence Roy Harris" w:date="2020-01-14T19:51:00Z"/>
+          <w:del w:id="126" w:author="Laurence Roy Harris" w:date="2020-01-14T19:51:00Z"/>
         </w:rPr>
       </w:pPr>
       <w:r>
@@ -1129,7 +1251,7 @@
       <w:r>
         <w:t>presented in an Oculus Rift.</w:t>
       </w:r>
-      <w:ins w:id="106" w:author="Laurence Roy Harris" w:date="2020-01-14T19:53:00Z">
+      <w:ins w:id="127" w:author="Laurence Roy Harris" w:date="2020-01-14T19:53:00Z">
         <w:r>
           <w:t xml:space="preserve"> Participants respond</w:t>
         </w:r>
@@ -1137,34 +1259,36 @@
       <w:r>
         <w:t>ed</w:t>
       </w:r>
-      <w:bookmarkStart w:id="107" w:name="_GoBack"/>
-      <w:bookmarkEnd w:id="107"/>
-      <w:ins w:id="108" w:author="Laurence Roy Harris" w:date="2020-01-14T19:53:00Z">
+      <w:ins w:id="128" w:author="Laurence Roy Harris" w:date="2020-01-14T19:53:00Z">
         <w:r>
           <w:t xml:space="preserve"> by means of</w:t>
         </w:r>
       </w:ins>
-      <w:ins w:id="109" w:author="Björn Jörges" w:date="2020-01-20T15:55:00Z">
+      <w:ins w:id="129" w:author="Björn Jörges" w:date="2020-01-20T15:55:00Z">
         <w:r>
           <w:t xml:space="preserve"> a</w:t>
         </w:r>
       </w:ins>
-      <w:ins w:id="110" w:author="Laurence Roy Harris" w:date="2020-01-14T19:53:00Z">
+      <w:ins w:id="130" w:author="Laurence Roy Harris" w:date="2020-01-14T19:53:00Z">
         <w:r>
           <w:t xml:space="preserve"> </w:t>
         </w:r>
-        <w:del w:id="111" w:author="Björn Jörges" w:date="2020-01-17T15:54:00Z">
+        <w:del w:id="131" w:author="Björn Jörges" w:date="2020-01-17T15:54:00Z">
           <w:r>
             <w:delText>…….</w:delText>
           </w:r>
         </w:del>
       </w:ins>
-      <w:ins w:id="112" w:author="Björn Jörges" w:date="2020-01-17T15:54:00Z">
-        <w:r>
-          <w:t>finger mouse</w:t>
-        </w:r>
-      </w:ins>
-      <w:ins w:id="113" w:author="Björn Jörges" w:date="2020-01-17T15:55:00Z">
+      <w:ins w:id="132" w:author="Björn Jörges" w:date="2020-01-17T15:54:00Z">
+        <w:r>
+          <w:t xml:space="preserve">finger </w:t>
+        </w:r>
+        <w:proofErr w:type="spellStart"/>
+        <w:r>
+          <w:t>mouse</w:t>
+        </w:r>
+      </w:ins>
+      <w:ins w:id="133" w:author="Björn Jörges" w:date="2020-01-17T15:55:00Z">
         <w:r>
           <w:t>.</w:t>
         </w:r>
@@ -1174,7 +1298,7 @@
       <w:pPr>
         <w:jc w:val="both"/>
         <w:rPr>
-          <w:del w:id="114" w:author="Björn Jörges" w:date="2020-01-17T15:56:00Z"/>
+          <w:del w:id="134" w:author="Björn Jörges" w:date="2020-01-17T15:56:00Z"/>
         </w:rPr>
       </w:pPr>
     </w:p>
@@ -1193,12 +1317,13 @@
         </w:rPr>
         <w:t>Setup</w:t>
       </w:r>
+      <w:proofErr w:type="spellEnd"/>
     </w:p>
     <w:p>
       <w:pPr>
         <w:jc w:val="both"/>
         <w:rPr>
-          <w:ins w:id="115" w:author="Björn Jörges" w:date="2020-01-17T15:56:00Z"/>
+          <w:ins w:id="135" w:author="Björn Jörges" w:date="2020-01-17T15:56:00Z"/>
         </w:rPr>
       </w:pPr>
       <w:r>
@@ -1244,7 +1369,15 @@
         <w:t xml:space="preserve">a </w:t>
       </w:r>
       <w:r>
-        <w:t>ball with a diameter of 0.33 m at a distance of 6 m in front of them, travelling to the right or to the left with 6.6 or 8.0 m/s</w:t>
+        <w:t xml:space="preserve">ball with a diameter of 0.33 m at </w:t>
+      </w:r>
+      <w:proofErr w:type="gramStart"/>
+      <w:r>
+        <w:t>a distance of 6</w:t>
+      </w:r>
+      <w:proofErr w:type="gramEnd"/>
+      <w:r>
+        <w:t> m in front of them, travelling to the right or to the left with 6.6 or 8.0 m/s</w:t>
       </w:r>
       <w:r>
         <w:t xml:space="preserve"> (four target motion profiles)</w:t>
@@ -1303,7 +1436,7 @@
       <w:r>
         <w:t>ion with a mean of 0.25</w:t>
       </w:r>
-      <w:ins w:id="116" w:author="Björn Jörges" w:date="2020-01-20T18:05:00Z">
+      <w:ins w:id="136" w:author="Björn Jörges" w:date="2020-01-20T18:05:00Z">
         <w:r>
           <w:t> </w:t>
         </w:r>
@@ -1314,7 +1447,7 @@
       <w:r>
         <w:t xml:space="preserve"> and a standard deviation of 0.08</w:t>
       </w:r>
-      <w:ins w:id="117" w:author="Björn Jörges" w:date="2020-01-20T18:05:00Z">
+      <w:ins w:id="137" w:author="Björn Jörges" w:date="2020-01-20T18:05:00Z">
         <w:r>
           <w:t> </w:t>
         </w:r>
@@ -1340,7 +1473,7 @@
       <w:r>
         <w:t xml:space="preserve"> as comparison.</w:t>
       </w:r>
-      <w:ins w:id="118" w:author="Björn Jörges" w:date="2020-01-15T15:47:00Z">
+      <w:ins w:id="138" w:author="Björn Jörges" w:date="2020-01-15T15:47:00Z">
         <w:r>
           <w:t xml:space="preserve"> The balls appear</w:t>
         </w:r>
@@ -1348,27 +1481,27 @@
       <w:r>
         <w:t>ed</w:t>
       </w:r>
-      <w:ins w:id="119" w:author="Björn Jörges" w:date="2020-01-15T15:47:00Z">
+      <w:ins w:id="139" w:author="Björn Jörges" w:date="2020-01-15T15:47:00Z">
         <w:r>
           <w:t xml:space="preserve"> 1.25 m to the left</w:t>
         </w:r>
       </w:ins>
-      <w:ins w:id="120" w:author="Björn Jörges" w:date="2020-01-15T15:51:00Z">
+      <w:ins w:id="140" w:author="Björn Jörges" w:date="2020-01-15T15:51:00Z">
         <w:r>
           <w:t xml:space="preserve"> of the observer</w:t>
         </w:r>
       </w:ins>
-      <w:ins w:id="121" w:author="Björn Jörges" w:date="2020-01-15T15:49:00Z">
+      <w:ins w:id="141" w:author="Björn Jörges" w:date="2020-01-15T15:49:00Z">
         <w:r>
           <w:t xml:space="preserve"> (if the big target </w:t>
         </w:r>
       </w:ins>
-      <w:ins w:id="122" w:author="Björn Jörges" w:date="2020-01-15T15:50:00Z">
+      <w:ins w:id="142" w:author="Björn Jörges" w:date="2020-01-15T15:50:00Z">
         <w:r>
           <w:t>in the same trial</w:t>
         </w:r>
       </w:ins>
-      <w:ins w:id="123" w:author="Björn Jörges" w:date="2020-01-15T15:51:00Z">
+      <w:ins w:id="143" w:author="Björn Jörges" w:date="2020-01-15T15:51:00Z">
         <w:r>
           <w:t xml:space="preserve"> move</w:t>
         </w:r>
@@ -1376,27 +1509,27 @@
       <w:r>
         <w:t>d</w:t>
       </w:r>
-      <w:ins w:id="124" w:author="Björn Jörges" w:date="2020-01-15T15:51:00Z">
+      <w:ins w:id="144" w:author="Björn Jörges" w:date="2020-01-15T15:51:00Z">
         <w:r>
           <w:t xml:space="preserve"> to right</w:t>
         </w:r>
       </w:ins>
-      <w:ins w:id="125" w:author="Björn Jörges" w:date="2020-01-15T15:52:00Z">
+      <w:ins w:id="145" w:author="Björn Jörges" w:date="2020-01-15T15:52:00Z">
         <w:r>
           <w:t>)</w:t>
         </w:r>
       </w:ins>
-      <w:ins w:id="126" w:author="Björn Jörges" w:date="2020-01-15T15:47:00Z">
+      <w:ins w:id="146" w:author="Björn Jörges" w:date="2020-01-15T15:47:00Z">
         <w:r>
           <w:t xml:space="preserve"> or to the right of the observer</w:t>
         </w:r>
       </w:ins>
-      <w:ins w:id="127" w:author="Björn Jörges" w:date="2020-01-15T15:54:00Z">
+      <w:ins w:id="147" w:author="Björn Jörges" w:date="2020-01-15T15:54:00Z">
         <w:r>
           <w:t xml:space="preserve"> (</w:t>
         </w:r>
       </w:ins>
-      <w:ins w:id="128" w:author="Björn Jörges" w:date="2020-01-15T15:55:00Z">
+      <w:ins w:id="148" w:author="Björn Jörges" w:date="2020-01-15T15:55:00Z">
         <w:r>
           <w:t>if It move</w:t>
         </w:r>
@@ -1404,22 +1537,22 @@
       <w:r>
         <w:t>d</w:t>
       </w:r>
-      <w:ins w:id="129" w:author="Björn Jörges" w:date="2020-01-15T15:55:00Z">
+      <w:ins w:id="149" w:author="Björn Jörges" w:date="2020-01-15T15:55:00Z">
         <w:r>
           <w:t xml:space="preserve"> to the left</w:t>
         </w:r>
       </w:ins>
-      <w:ins w:id="130" w:author="Björn Jörges" w:date="2020-01-15T15:56:00Z">
+      <w:ins w:id="150" w:author="Björn Jörges" w:date="2020-01-15T15:56:00Z">
         <w:r>
           <w:t>)</w:t>
         </w:r>
       </w:ins>
-      <w:ins w:id="131" w:author="Björn Jörges" w:date="2020-01-15T16:04:00Z">
+      <w:ins w:id="151" w:author="Björn Jörges" w:date="2020-01-15T16:04:00Z">
         <w:r>
           <w:t xml:space="preserve">, </w:t>
         </w:r>
       </w:ins>
-      <w:ins w:id="132" w:author="Björn Jörges" w:date="2020-01-15T15:58:00Z">
+      <w:ins w:id="152" w:author="Björn Jörges" w:date="2020-01-15T15:58:00Z">
         <w:r>
           <w:t>then move</w:t>
         </w:r>
@@ -1427,22 +1560,22 @@
       <w:r>
         <w:t>d</w:t>
       </w:r>
-      <w:ins w:id="133" w:author="Björn Jörges" w:date="2020-01-15T15:58:00Z">
+      <w:ins w:id="153" w:author="Björn Jörges" w:date="2020-01-15T15:58:00Z">
         <w:r>
           <w:t xml:space="preserve"> in the same direction</w:t>
         </w:r>
       </w:ins>
-      <w:ins w:id="134" w:author="Björn Jörges" w:date="2020-01-15T16:00:00Z">
+      <w:ins w:id="154" w:author="Björn Jörges" w:date="2020-01-15T16:00:00Z">
         <w:r>
           <w:t xml:space="preserve"> as the big target</w:t>
         </w:r>
       </w:ins>
-      <w:ins w:id="135" w:author="Björn Jörges" w:date="2020-01-15T16:04:00Z">
+      <w:ins w:id="155" w:author="Björn Jörges" w:date="2020-01-15T16:04:00Z">
         <w:r>
           <w:t xml:space="preserve"> and</w:t>
         </w:r>
       </w:ins>
-      <w:ins w:id="136" w:author="Björn Jörges" w:date="2020-01-15T16:00:00Z">
+      <w:ins w:id="156" w:author="Björn Jörges" w:date="2020-01-15T16:00:00Z">
         <w:r>
           <w:t xml:space="preserve"> disappear</w:t>
         </w:r>
@@ -1450,27 +1583,27 @@
       <w:r>
         <w:t>ed</w:t>
       </w:r>
-      <w:ins w:id="137" w:author="Björn Jörges" w:date="2020-01-15T16:00:00Z">
+      <w:ins w:id="157" w:author="Björn Jörges" w:date="2020-01-15T16:00:00Z">
         <w:r>
           <w:t xml:space="preserve"> after </w:t>
         </w:r>
       </w:ins>
-      <w:ins w:id="138" w:author="Björn Jörges" w:date="2020-01-15T16:02:00Z">
+      <w:ins w:id="158" w:author="Björn Jörges" w:date="2020-01-15T16:02:00Z">
         <w:r>
           <w:t>having travelled 2.5 m</w:t>
         </w:r>
       </w:ins>
-      <w:ins w:id="139" w:author="Björn Jörges" w:date="2020-01-15T15:54:00Z">
+      <w:ins w:id="159" w:author="Björn Jörges" w:date="2020-01-15T15:54:00Z">
         <w:r>
           <w:t>.</w:t>
         </w:r>
       </w:ins>
-      <w:ins w:id="140" w:author="Björn Jörges" w:date="2020-01-15T16:04:00Z">
+      <w:ins w:id="160" w:author="Björn Jörges" w:date="2020-01-15T16:04:00Z">
         <w:r>
           <w:t xml:space="preserve"> </w:t>
         </w:r>
       </w:ins>
-      <w:ins w:id="141" w:author="Björn Jörges" w:date="2020-01-15T16:05:00Z">
+      <w:ins w:id="161" w:author="Björn Jörges" w:date="2020-01-15T16:05:00Z">
         <w:r>
           <w:t xml:space="preserve">They </w:t>
         </w:r>
@@ -1478,22 +1611,30 @@
       <w:r>
         <w:t xml:space="preserve">were </w:t>
       </w:r>
-      <w:ins w:id="142" w:author="Björn Jörges" w:date="2020-01-15T16:05:00Z">
-        <w:r>
-          <w:t>spread out vertically over a distance of 1 m</w:t>
-        </w:r>
-      </w:ins>
-      <w:ins w:id="143" w:author="Björn Jörges" w:date="2020-01-15T16:06:00Z">
+      <w:ins w:id="162" w:author="Björn Jörges" w:date="2020-01-15T16:05:00Z">
+        <w:r>
+          <w:t xml:space="preserve">spread out vertically over </w:t>
+        </w:r>
+        <w:proofErr w:type="gramStart"/>
+        <w:r>
+          <w:t>a distance of 1</w:t>
+        </w:r>
+        <w:proofErr w:type="gramEnd"/>
+        <w:r>
+          <w:t> m</w:t>
+        </w:r>
+      </w:ins>
+      <w:ins w:id="163" w:author="Björn Jörges" w:date="2020-01-15T16:06:00Z">
         <w:r>
           <w:t xml:space="preserve">, and </w:t>
         </w:r>
       </w:ins>
-      <w:ins w:id="144" w:author="Björn Jörges" w:date="2020-01-15T16:07:00Z">
+      <w:ins w:id="164" w:author="Björn Jörges" w:date="2020-01-15T16:07:00Z">
         <w:r>
           <w:t>10 to 15</w:t>
         </w:r>
       </w:ins>
-      <w:ins w:id="145" w:author="Björn Jörges" w:date="2020-01-15T16:06:00Z">
+      <w:ins w:id="165" w:author="Björn Jörges" w:date="2020-01-15T16:06:00Z">
         <w:r>
           <w:t xml:space="preserve"> </w:t>
         </w:r>
@@ -1501,7 +1642,7 @@
       <w:r>
         <w:t xml:space="preserve">were </w:t>
       </w:r>
-      <w:ins w:id="146" w:author="Björn Jörges" w:date="2020-01-15T16:07:00Z">
+      <w:ins w:id="166" w:author="Björn Jörges" w:date="2020-01-15T16:07:00Z">
         <w:r>
           <w:t>visible at any given</w:t>
         </w:r>
@@ -1509,7 +1650,7 @@
       <w:r>
         <w:t xml:space="preserve"> </w:t>
       </w:r>
-      <w:ins w:id="147" w:author="Björn Jörges" w:date="2020-01-15T16:07:00Z">
+      <w:ins w:id="167" w:author="Björn Jörges" w:date="2020-01-15T16:07:00Z">
         <w:r>
           <w:t xml:space="preserve">moment. </w:t>
         </w:r>
@@ -1539,7 +1680,11 @@
         <w:t xml:space="preserve">for </w:t>
       </w:r>
       <w:r>
-        <w:t>each combination of self-motion (left, right or static) and object motion (-8, -6.6, 6.6 and 8 m/s), one of which start</w:t>
+        <w:t>each combination of self-</w:t>
+      </w:r>
+      <w:r>
+        <w:lastRenderedPageBreak/>
+        <w:t>motion (left, right or static) and object motion (-8, -6.6, 6.6 and 8 m/s), one of which start</w:t>
       </w:r>
       <w:r>
         <w:t>ed</w:t>
@@ -1668,13 +1813,21 @@
         <w:t xml:space="preserve">had been </w:t>
       </w:r>
       <w:r>
-        <w:t xml:space="preserve">doubled before the last reversal, </w:t>
+        <w:t xml:space="preserve">doubled before the last </w:t>
+      </w:r>
+      <w:proofErr w:type="gramStart"/>
+      <w:r>
+        <w:t xml:space="preserve">reversal, </w:t>
       </w:r>
       <w:r>
         <w:t xml:space="preserve"> </w:t>
       </w:r>
       <w:r>
-        <w:t xml:space="preserve">or </w:t>
+        <w:t>or</w:t>
+      </w:r>
+      <w:proofErr w:type="gramEnd"/>
+      <w:r>
+        <w:t xml:space="preserve"> </w:t>
       </w:r>
       <w:r>
         <w:t>doubled</w:t>
@@ -1698,11 +1851,7 @@
         <w:t xml:space="preserve">was </w:t>
       </w:r>
       <w:r>
-        <w:t xml:space="preserve">always </w:t>
-      </w:r>
-      <w:r>
-        <w:lastRenderedPageBreak/>
-        <w:t xml:space="preserve">doubled. </w:t>
+        <w:t xml:space="preserve">always doubled. </w:t>
       </w:r>
       <w:r>
         <w:t xml:space="preserve">Each </w:t>
@@ -1787,52 +1936,52 @@
       <w:pPr>
         <w:jc w:val="both"/>
       </w:pPr>
-      <w:ins w:id="148" w:author="Björn Jörges" w:date="2020-01-17T15:56:00Z">
+      <w:ins w:id="168" w:author="Björn Jörges" w:date="2020-01-17T15:56:00Z">
         <w:r>
           <w:t>Before starting the actual data collection, participants perform a training session with one PEST</w:t>
         </w:r>
       </w:ins>
-      <w:ins w:id="149" w:author="Björn Jörges" w:date="2020-01-17T15:59:00Z">
+      <w:ins w:id="169" w:author="Björn Jörges" w:date="2020-01-17T15:59:00Z">
         <w:r>
           <w:t xml:space="preserve"> where the big target moves at 4 m/s.</w:t>
         </w:r>
       </w:ins>
-      <w:ins w:id="150" w:author="Björn Jörges" w:date="2020-01-17T16:00:00Z">
+      <w:ins w:id="170" w:author="Björn Jörges" w:date="2020-01-17T16:00:00Z">
         <w:r>
           <w:t xml:space="preserve"> </w:t>
         </w:r>
       </w:ins>
-      <w:ins w:id="151" w:author="Björn Jörges" w:date="2020-01-17T16:01:00Z">
+      <w:ins w:id="171" w:author="Björn Jörges" w:date="2020-01-17T16:01:00Z">
         <w:r>
           <w:t xml:space="preserve">Subjects </w:t>
         </w:r>
       </w:ins>
-      <w:ins w:id="152" w:author="Björn Jörges" w:date="2020-01-20T15:37:00Z">
+      <w:ins w:id="172" w:author="Björn Jörges" w:date="2020-01-20T15:37:00Z">
         <w:r>
           <w:t>are asked to repeat the training</w:t>
         </w:r>
       </w:ins>
-      <w:ins w:id="153" w:author="Björn Jörges" w:date="2020-01-17T16:01:00Z">
+      <w:ins w:id="173" w:author="Björn Jörges" w:date="2020-01-17T16:01:00Z">
         <w:r>
           <w:t xml:space="preserve"> if the</w:t>
         </w:r>
       </w:ins>
-      <w:ins w:id="154" w:author="Björn Jörges" w:date="2020-01-17T16:02:00Z">
+      <w:ins w:id="174" w:author="Björn Jörges" w:date="2020-01-17T16:02:00Z">
         <w:r>
           <w:t xml:space="preserve"> step size in any of the last five trials is above 0.3 m/s.</w:t>
         </w:r>
       </w:ins>
-      <w:ins w:id="155" w:author="Björn Jörges" w:date="2020-01-20T15:38:00Z">
+      <w:ins w:id="175" w:author="Björn Jörges" w:date="2020-01-20T15:38:00Z">
         <w:r>
           <w:t xml:space="preserve"> If they</w:t>
         </w:r>
       </w:ins>
-      <w:ins w:id="156" w:author="Björn Jörges" w:date="2020-01-20T15:39:00Z">
+      <w:ins w:id="176" w:author="Björn Jörges" w:date="2020-01-20T15:39:00Z">
         <w:r>
           <w:t xml:space="preserve"> still</w:t>
         </w:r>
       </w:ins>
-      <w:ins w:id="157" w:author="Björn Jörges" w:date="2020-01-20T15:38:00Z">
+      <w:ins w:id="177" w:author="Björn Jörges" w:date="2020-01-20T15:38:00Z">
         <w:r>
           <w:t xml:space="preserve"> fail to meet the criterion after a second repetition they are excluded from the experiment.</w:t>
         </w:r>
@@ -2295,6 +2444,7 @@
         <w:jc w:val="both"/>
       </w:pPr>
       <w:r>
+        <w:lastRenderedPageBreak/>
         <w:t xml:space="preserve">To assess the </w:t>
       </w:r>
       <w:r>
@@ -2340,7 +2490,15 @@
         </m:r>
       </m:oMath>
       <w:r>
-        <w:t>” with the values “Congruent”, “No Motion” and “Incongruent”)</w:t>
+        <w:t>” with the values “Congruent”, “No Motion” and “Incongr</w:t>
+      </w:r>
+      <w:proofErr w:type="spellStart"/>
+      <w:r>
+        <w:t>uent</w:t>
+      </w:r>
+      <w:proofErr w:type="spellEnd"/>
+      <w:r>
+        <w:t>”)</w:t>
       </w:r>
       <w:r>
         <w:t xml:space="preserve"> </w:t>
@@ -2550,7 +2708,6 @@
         <w:jc w:val="both"/>
       </w:pPr>
       <w:r>
-        <w:lastRenderedPageBreak/>
         <w:t xml:space="preserve">We compare both models with an ANOVA and expect the Test Model to be significantly better than the Null Model, indicating that self-motion has an impact on the PSE. </w:t>
       </w:r>
       <w:r>
@@ -2593,7 +2750,46 @@
         <w:t>Based on the analysis</w:t>
       </w:r>
       <w:r>
-        <w:t xml:space="preserve"> plan above, we proceeded to a power analysis via simulation. We first created datasets that would roughly resemble the data we are expecting to </w:t>
+        <w:t xml:space="preserve"> plan above, we proceeded to a power analysis via simulation.</w:t>
+      </w:r>
+      <w:ins w:id="178" w:author="Björn Jörges" w:date="2020-01-21T03:14:00Z">
+        <w:r>
+          <w:t xml:space="preserve"> </w:t>
+        </w:r>
+      </w:ins>
+      <w:moveToRangeStart w:id="179" w:author="Björn Jörges" w:date="2020-01-21T03:14:00Z" w:name="move30468861"/>
+      <w:moveTo w:id="180" w:author="Björn Jörges" w:date="2020-01-21T03:14:00Z">
+        <w:r>
+          <w:t xml:space="preserve">The R code used for this power analysis is available online under </w:t>
+        </w:r>
+        <w:r>
+          <w:fldChar w:fldCharType="begin"/>
+        </w:r>
+        <w:r>
+          <w:instrText xml:space="preserve"> HYPERLINK "https://github.com/b-jorges/Motion-Perception-during-Self-Motion/blob/master/PowerAnalysisMotionEstimation.R" </w:instrText>
+        </w:r>
+        <w:r>
+          <w:fldChar w:fldCharType="separate"/>
+        </w:r>
+        <w:r>
+          <w:rPr>
+            <w:rStyle w:val="Hyperlink"/>
+          </w:rPr>
+          <w:t>https://github.com/b-jorges/Motion-Perception-during-Self-Motion/blob/master/PowerAnalysisMotionEstimation.R</w:t>
+        </w:r>
+        <w:r>
+          <w:rPr>
+            <w:rStyle w:val="Hyperlink"/>
+          </w:rPr>
+          <w:fldChar w:fldCharType="end"/>
+        </w:r>
+        <w:r>
+          <w:t>.</w:t>
+        </w:r>
+      </w:moveTo>
+      <w:moveToRangeEnd w:id="179"/>
+      <w:r>
+        <w:t xml:space="preserve"> We first created datasets that would roughly resemble the data we are expecting to </w:t>
       </w:r>
       <w:r>
         <w:t xml:space="preserve">collect. At the core of the simulation of these datasets is the assumptions that responses could be described by a cumulative Gaussian function (which </w:t>
@@ -2616,47 +2812,47 @@
       <w:r>
         <w:t xml:space="preserve"> the means of the Gaussian according to the self-motion profile</w:t>
       </w:r>
-      <w:ins w:id="158" w:author="Björn Jörges" w:date="2020-01-15T16:30:00Z">
+      <w:ins w:id="181" w:author="Björn Jörges" w:date="2020-01-15T16:30:00Z">
         <w:r>
           <w:t>.</w:t>
         </w:r>
       </w:ins>
-      <w:ins w:id="159" w:author="Björn Jörges" w:date="2020-01-15T16:31:00Z">
+      <w:ins w:id="182" w:author="Björn Jörges" w:date="2020-01-15T16:31:00Z">
         <w:r>
           <w:t xml:space="preserve"> Pilot data</w:t>
         </w:r>
       </w:ins>
-      <w:ins w:id="160" w:author="Björn Jörges" w:date="2020-01-17T16:50:00Z">
+      <w:ins w:id="183" w:author="Björn Jörges" w:date="2020-01-17T16:50:00Z">
         <w:r>
           <w:t xml:space="preserve"> (see below)</w:t>
         </w:r>
       </w:ins>
-      <w:ins w:id="161" w:author="Björn Jörges" w:date="2020-01-15T16:31:00Z">
+      <w:ins w:id="184" w:author="Björn Jörges" w:date="2020-01-15T16:31:00Z">
         <w:r>
           <w:t xml:space="preserve"> </w:t>
         </w:r>
       </w:ins>
-      <w:ins w:id="162" w:author="Björn Jörges" w:date="2020-01-15T16:32:00Z">
+      <w:ins w:id="185" w:author="Björn Jörges" w:date="2020-01-15T16:32:00Z">
         <w:r>
           <w:t xml:space="preserve">show </w:t>
         </w:r>
       </w:ins>
-      <w:ins w:id="163" w:author="Björn Jörges" w:date="2020-01-15T16:31:00Z">
+      <w:ins w:id="186" w:author="Björn Jörges" w:date="2020-01-15T16:31:00Z">
         <w:r>
           <w:t>consistently</w:t>
         </w:r>
       </w:ins>
-      <w:ins w:id="164" w:author="Björn Jörges" w:date="2020-01-15T16:32:00Z">
+      <w:ins w:id="187" w:author="Björn Jörges" w:date="2020-01-15T16:32:00Z">
         <w:r>
           <w:t xml:space="preserve"> a bias to interpret the dot cloud as faster</w:t>
         </w:r>
       </w:ins>
-      <w:ins w:id="165" w:author="Björn Jörges" w:date="2020-01-15T16:33:00Z">
+      <w:ins w:id="188" w:author="Björn Jörges" w:date="2020-01-15T16:33:00Z">
         <w:r>
           <w:t>;</w:t>
         </w:r>
       </w:ins>
-      <w:del w:id="166" w:author="Björn Jörges" w:date="2020-01-15T16:30:00Z">
+      <w:del w:id="189" w:author="Björn Jörges" w:date="2020-01-15T16:30:00Z">
         <w:r>
           <w:delText>:</w:delText>
         </w:r>
@@ -2664,35 +2860,35 @@
       <w:r>
         <w:t xml:space="preserve"> when the observer is static, we </w:t>
       </w:r>
-      <w:ins w:id="167" w:author="Björn Jörges" w:date="2020-01-15T16:33:00Z">
+      <w:ins w:id="190" w:author="Björn Jörges" w:date="2020-01-15T16:33:00Z">
         <w:r>
           <w:t xml:space="preserve">thus assume </w:t>
         </w:r>
       </w:ins>
-      <w:del w:id="168" w:author="Björn Jörges" w:date="2020-01-15T16:33:00Z">
+      <w:del w:id="191" w:author="Björn Jörges" w:date="2020-01-15T16:33:00Z">
         <w:r>
           <w:delText>expect a mean of the presented velocity value</w:delText>
         </w:r>
       </w:del>
-      <w:ins w:id="169" w:author="Björn Jörges" w:date="2020-01-15T16:33:00Z">
+      <w:ins w:id="192" w:author="Björn Jörges" w:date="2020-01-15T16:33:00Z">
         <w:r>
           <w:t>a PSE of 2/3 of the presented velocity</w:t>
         </w:r>
       </w:ins>
-      <w:del w:id="170" w:author="Björn Jörges" w:date="2020-01-15T16:33:00Z">
+      <w:del w:id="193" w:author="Björn Jörges" w:date="2020-01-15T16:33:00Z">
         <w:r>
           <w:delText xml:space="preserve">, as </w:delText>
         </w:r>
-        <w:commentRangeStart w:id="171"/>
+        <w:commentRangeStart w:id="194"/>
         <w:r>
           <w:delText>no biasing factors should be present</w:delText>
         </w:r>
-        <w:commentRangeEnd w:id="171"/>
+        <w:commentRangeEnd w:id="194"/>
         <w:r>
           <w:rPr>
-            <w:rStyle w:val="CommentReference"/>
+            <w:rStyle w:val="Kommentarzeichen"/>
           </w:rPr>
-          <w:commentReference w:id="171"/>
+          <w:commentReference w:id="194"/>
         </w:r>
       </w:del>
       <w:r>
@@ -2710,7 +2906,7 @@
       <w:r>
         <w:t xml:space="preserve"> the PSE to be higher</w:t>
       </w:r>
-      <w:ins w:id="172" w:author="Björn Jörges" w:date="2020-01-15T16:33:00Z">
+      <w:ins w:id="195" w:author="Björn Jörges" w:date="2020-01-15T16:33:00Z">
         <w:r>
           <w:t xml:space="preserve"> than in the static condition</w:t>
         </w:r>
@@ -2724,7 +2920,7 @@
       <w:r>
         <w:t xml:space="preserve"> with the target, we expect the PSE to be lower.</w:t>
       </w:r>
-      <w:ins w:id="173" w:author="Björn Jörges" w:date="2020-01-15T16:15:00Z">
+      <w:ins w:id="196" w:author="Björn Jörges" w:date="2020-01-15T16:15:00Z">
         <w:r>
           <w:t xml:space="preserve"> We conduct</w:t>
         </w:r>
@@ -2732,27 +2928,27 @@
       <w:r>
         <w:t>ed</w:t>
       </w:r>
-      <w:ins w:id="174" w:author="Björn Jörges" w:date="2020-01-15T16:15:00Z">
+      <w:ins w:id="197" w:author="Björn Jörges" w:date="2020-01-15T16:15:00Z">
         <w:r>
           <w:t xml:space="preserve"> the power analysis </w:t>
         </w:r>
       </w:ins>
-      <w:ins w:id="175" w:author="Björn Jörges" w:date="2020-01-15T16:16:00Z">
+      <w:ins w:id="198" w:author="Björn Jörges" w:date="2020-01-15T16:16:00Z">
         <w:r>
           <w:t xml:space="preserve">assuming a difference of 1/8 of the </w:t>
         </w:r>
       </w:ins>
-      <w:ins w:id="176" w:author="Björn Jörges" w:date="2020-01-20T16:51:00Z">
+      <w:ins w:id="199" w:author="Björn Jörges" w:date="2020-01-20T16:51:00Z">
         <w:r>
           <w:t>mean presented self-motion velocity</w:t>
         </w:r>
       </w:ins>
-      <w:ins w:id="177" w:author="Björn Jörges" w:date="2020-01-15T16:19:00Z">
+      <w:ins w:id="200" w:author="Björn Jörges" w:date="2020-01-15T16:19:00Z">
         <w:r>
           <w:t>;</w:t>
         </w:r>
       </w:ins>
-      <w:ins w:id="178" w:author="Björn Jörges" w:date="2020-01-20T17:55:00Z">
+      <w:ins w:id="201" w:author="Björn Jörges" w:date="2020-01-20T17:55:00Z">
         <w:r>
           <w:t xml:space="preserve"> </w:t>
         </w:r>
@@ -2761,7 +2957,7 @@
         </w:r>
       </w:ins>
       <w:r>
-        <w:instrText>ADDIN CSL_CITATION {"citationItems":[{"id":"ITEM-1","itemData":{"DOI":"10.1093/cercor/bht247","ISSN":"14602199","abstract":"Judging object trajectory during self-motion is a fundamental ability for mobile organisms interacting with their environment. This fundamental ability requires the nervous system to compensate for the visual consequences of self-motion in order to make accurate judgments, but the mechanisms of this compensation are poorly understood. We comprehensively examined both the accuracy and precision of observers' ability to judge object trajectory in the world when self-motion was defined by vestibular, visual, or combined visual-vestibular cues. Without decision feedback, subjects demonstrated no compensation for self-motion that was defined solely by vestibular cues, partial compensation (47%) for visually defined self-motion, and significantly greater compensation (58%) during combined visual-vestibular self-motion. With decision feedback, subjects learned to accurately judge object trajectory in the world, and this generalized to novel self-motion speeds. Across conditions, greater compensation for self-motion was associated with decreased precision of object trajectory judgments, indicating that self-motion compensation comes at the cost of reduced discriminability. Our findings suggest that the brain can flexibly represent object trajectory relative to either the observer or the world, but a world-centered representation comes at the cost of decreased precision due to the inclusion of noisy self-motion signals.","author":[{"dropping-particle":"","family":"Dokka","given":"Kalpana","non-dropping-particle":"","parse-names":false,"suffix":""},{"dropping-particle":"","family":"MacNeilage","given":"Paul R.","non-dropping-particle":"","parse-names":false,"suffix":""},{"dropping-particle":"","family":"DeAngelis","given":"Gregory C.","non-dropping-particle":"","parse-names":false,"suffix":""},{"dropping-particle":"","family":"Angelaki","given":"Dora E","non-dropping-particle":"","parse-names":false,"suffix":""}],"container-title":"Cerebral Cortex","id":"ITEM-1","issue":"3","issued":{"date-parts":[["2015"]]},"page":"619-630","title":"Multisensory self-motion compensation during object trajectory judgments","type":"article-journal","volume":"25"},"uris":["http://www.mendeley.com/documents/?uuid=b7be0a59-ffbe-4966-b5d7-4c30441a5a15"]}],"mendeley":{"formattedCitation":"(Dokka et al., 2015)","plainTextFormattedCitation":"(Dokka et al., 2015)"},"properties":{"noteIndex":0},"schema":"https://github.com/citation-style-language/schema/raw/master/csl-citation.json"}</w:instrText>
+        <w:instrText>ADDIN CSL_CITATION {"citationItems":[{"id":"ITEM-1","itemData":{"DOI":"10.1093/cercor/bht247","ISSN":"14602199","abstract":"Judging object trajectory during self-motion is a fundamental ability for mobile organisms interacting with their environment. This fundamental ability requires the nervous system to compensate for the visual consequences of self-motion in order to make accurate judgments, but the mechanisms of this compensation are poorly understood. We comprehensively examined both the accuracy and precision of observers' ability to judge object trajectory in the world when self-motion was defined by vestibular, visual, or combined visual-vestibular cues. Without decision feedback, subjects demonstrated no compensation for self-motion that was defined solely by vestibular cues, partial compensation (47%) for visually defined self-motion, and significantly greater compensation (58%) during combined visual-vestibular self-motion. With decision feedback, subjects learned to accurately judge object trajectory in the world, and this generalized to novel self-motion speeds. Across conditions, greater compensation for self-motion was associated with decreased precision of object trajectory judgments, indicating that self-motion compensation comes at the cost of reduced discriminability. Our findings suggest that the brain can flexibly represent object trajectory relative to either the observer or the world, but a world-centered representation comes at the cost of decreased precision due to the inclusion of noisy self-motion signals.","author":[{"dropping-particle":"","family":"Dokka","given":"Kalpana","non-dropping-particle":"","parse-names":false,"suffix":""},{"dropping-particle":"","family":"MacNeilage","given":"Paul R.","non-dropping-particle":"","parse-names":false,"suffix":""},{"dropping-particle":"","family":"DeAngelis","given":"Gregory C.","non-dropping-particle":"","parse-names":false,"suffix":""},{"dropping-particle":"","family":"Angelaki","given":"Dora E","non-dropping-particle":"","parse-names":false,"suffix":""}],"container-title":"Cerebral Cortex","id":"ITEM-1","issue":"3","issued":{"date-parts":[["2015"]]},"page":"619-630","title":"Multisensory self-motion compensation during object trajectory judgments","type":"article-journal","volume":"25"},"uris":["http://www.mendeley.com/documents/?uuid=b7be0a59-ffbe-4966-b5d7-4c30441a5a15"]}],"mendeley":{"formattedCitation":"(Dokka et al., 2015)","plainTextFormattedCitation":"(Dokka et al., 2015)","previouslyFormattedCitation":"(Dokka et al., 2015)"},"properties":{"noteIndex":0},"schema":"https://github.com/citation-style-language/schema/raw/master/csl-citation.json"}</w:instrText>
       </w:r>
       <w:r>
         <w:fldChar w:fldCharType="separate"/>
@@ -2772,7 +2968,7 @@
         </w:rPr>
         <w:t>(Dokka et al., 2015)</w:t>
       </w:r>
-      <w:ins w:id="179" w:author="Björn Jörges" w:date="2020-01-20T17:55:00Z">
+      <w:ins w:id="202" w:author="Björn Jörges" w:date="2020-01-20T17:55:00Z">
         <w:r>
           <w:fldChar w:fldCharType="end"/>
         </w:r>
@@ -2780,82 +2976,90 @@
           <w:t xml:space="preserve"> found biases up to 50 %</w:t>
         </w:r>
       </w:ins>
-      <w:ins w:id="180" w:author="Björn Jörges" w:date="2020-01-20T17:56:00Z">
+      <w:ins w:id="203" w:author="Björn Jörges" w:date="2020-01-20T17:56:00Z">
         <w:r>
           <w:t xml:space="preserve"> of self-motion. </w:t>
         </w:r>
       </w:ins>
-      <w:ins w:id="181" w:author="Björn Jörges" w:date="2020-01-20T17:57:00Z">
+      <w:ins w:id="204" w:author="Björn Jörges" w:date="2020-01-20T17:57:00Z">
         <w:r>
           <w:t>T</w:t>
         </w:r>
       </w:ins>
-      <w:ins w:id="182" w:author="Björn Jörges" w:date="2020-01-20T17:56:00Z">
+      <w:ins w:id="205" w:author="Björn Jörges" w:date="2020-01-20T17:56:00Z">
         <w:r>
           <w:t>heir task</w:t>
         </w:r>
       </w:ins>
-      <w:ins w:id="183" w:author="Björn Jörges" w:date="2020-01-20T17:57:00Z">
+      <w:ins w:id="206" w:author="Björn Jörges" w:date="2020-01-20T17:57:00Z">
         <w:r>
           <w:t xml:space="preserve">, </w:t>
         </w:r>
       </w:ins>
-      <w:ins w:id="184" w:author="Björn Jörges" w:date="2020-01-20T17:56:00Z">
+      <w:ins w:id="207" w:author="Björn Jörges" w:date="2020-01-20T17:56:00Z">
         <w:r>
           <w:t>directionality judgment</w:t>
         </w:r>
       </w:ins>
-      <w:ins w:id="185" w:author="Björn Jörges" w:date="2020-01-20T17:57:00Z">
+      <w:ins w:id="208" w:author="Björn Jörges" w:date="2020-01-20T17:57:00Z">
         <w:r>
           <w:t>s</w:t>
         </w:r>
       </w:ins>
-      <w:ins w:id="186" w:author="Björn Jörges" w:date="2020-01-20T17:56:00Z">
+      <w:ins w:id="209" w:author="Björn Jörges" w:date="2020-01-20T17:56:00Z">
         <w:r>
           <w:t xml:space="preserve"> about downward motion with</w:t>
         </w:r>
       </w:ins>
-      <w:ins w:id="187" w:author="Björn Jörges" w:date="2020-01-20T18:02:00Z">
+      <w:ins w:id="210" w:author="Björn Jörges" w:date="2020-01-20T18:02:00Z">
         <w:r>
           <w:t xml:space="preserve"> a</w:t>
         </w:r>
       </w:ins>
-      <w:ins w:id="188" w:author="Björn Jörges" w:date="2020-01-20T17:56:00Z">
+      <w:ins w:id="211" w:author="Björn Jörges" w:date="2020-01-20T17:56:00Z">
         <w:r>
           <w:t xml:space="preserve"> lateral </w:t>
         </w:r>
       </w:ins>
-      <w:ins w:id="189" w:author="Björn Jörges" w:date="2020-01-20T18:02:00Z">
-        <w:r>
-          <w:t>left- or righrwar</w:t>
-        </w:r>
-      </w:ins>
-      <w:ins w:id="190" w:author="Björn Jörges" w:date="2020-01-20T18:03:00Z">
-        <w:r>
-          <w:t xml:space="preserve">d </w:t>
-        </w:r>
-      </w:ins>
-      <w:ins w:id="191" w:author="Björn Jörges" w:date="2020-01-20T17:56:00Z">
+      <w:ins w:id="212" w:author="Björn Jörges" w:date="2020-01-20T18:02:00Z">
+        <w:r>
+          <w:t xml:space="preserve">left- or </w:t>
+        </w:r>
+        <w:proofErr w:type="spellStart"/>
+        <w:r>
+          <w:t>righrwar</w:t>
+        </w:r>
+      </w:ins>
+      <w:ins w:id="213" w:author="Björn Jörges" w:date="2020-01-20T18:03:00Z">
+        <w:r>
+          <w:t>d</w:t>
+        </w:r>
+        <w:proofErr w:type="spellEnd"/>
+        <w:r>
+          <w:t xml:space="preserve"> </w:t>
+        </w:r>
+      </w:ins>
+      <w:ins w:id="214" w:author="Björn Jörges" w:date="2020-01-20T17:56:00Z">
         <w:r>
           <w:t xml:space="preserve">component, </w:t>
         </w:r>
       </w:ins>
-      <w:ins w:id="192" w:author="Björn Jörges" w:date="2020-01-20T17:57:00Z">
+      <w:ins w:id="215" w:author="Björn Jörges" w:date="2020-01-20T17:57:00Z">
         <w:r>
           <w:t>bears some similarities to ours, but is different enough to warrant a more conservative estimate</w:t>
         </w:r>
       </w:ins>
-      <w:ins w:id="193" w:author="Björn Jörges" w:date="2020-01-20T17:58:00Z">
+      <w:ins w:id="216" w:author="Björn Jörges" w:date="2020-01-20T17:58:00Z">
         <w:r>
           <w:t xml:space="preserve"> for the sake of the power analysis.</w:t>
         </w:r>
       </w:ins>
-      <w:del w:id="194" w:author="Björn Jörges" w:date="2020-01-15T16:27:00Z">
+      <w:del w:id="217" w:author="Björn Jörges" w:date="2020-01-15T16:27:00Z">
         <w:r>
           <w:delText xml:space="preserve"> </w:delText>
         </w:r>
-        <w:commentRangeStart w:id="195"/>
-        <w:commentRangeStart w:id="196"/>
+        <w:commentRangeStart w:id="218"/>
+        <w:commentRangeStart w:id="219"/>
         <w:r>
           <w:delText xml:space="preserve">We estimate this bias at 1/8 of the </w:delText>
         </w:r>
@@ -2871,22 +3075,22 @@
         <w:r>
           <w:delText>velocity</w:delText>
         </w:r>
-        <w:commentRangeEnd w:id="195"/>
+        <w:commentRangeEnd w:id="218"/>
         <w:r>
           <w:rPr>
-            <w:rStyle w:val="CommentReference"/>
+            <w:rStyle w:val="Kommentarzeichen"/>
           </w:rPr>
-          <w:commentReference w:id="195"/>
+          <w:commentReference w:id="218"/>
         </w:r>
       </w:del>
-      <w:commentRangeEnd w:id="196"/>
-      <w:r>
-        <w:rPr>
-          <w:rStyle w:val="CommentReference"/>
-        </w:rPr>
-        <w:commentReference w:id="196"/>
-      </w:r>
-      <w:del w:id="197" w:author="Björn Jörges" w:date="2020-01-15T16:27:00Z">
+      <w:commentRangeEnd w:id="219"/>
+      <w:r>
+        <w:rPr>
+          <w:rStyle w:val="Kommentarzeichen"/>
+        </w:rPr>
+        <w:commentReference w:id="219"/>
+      </w:r>
+      <w:del w:id="220" w:author="Björn Jörges" w:date="2020-01-15T16:27:00Z">
         <w:r>
           <w:delText>.</w:delText>
         </w:r>
@@ -2900,17 +3104,17 @@
       <w:r>
         <w:t xml:space="preserve"> from a </w:t>
       </w:r>
-      <w:del w:id="198" w:author="Björn Jörges" w:date="2020-01-17T16:49:00Z">
+      <w:del w:id="221" w:author="Björn Jörges" w:date="2020-01-17T16:49:00Z">
         <w:r>
           <w:delText>discrimination threshold of</w:delText>
         </w:r>
       </w:del>
-      <w:ins w:id="199" w:author="Björn Jörges" w:date="2020-01-20T15:40:00Z">
+      <w:ins w:id="222" w:author="Björn Jörges" w:date="2020-01-20T15:40:00Z">
         <w:r>
           <w:t>W</w:t>
         </w:r>
       </w:ins>
-      <w:ins w:id="200" w:author="Björn Jörges" w:date="2020-01-17T16:49:00Z">
+      <w:ins w:id="223" w:author="Björn Jörges" w:date="2020-01-17T16:49:00Z">
         <w:r>
           <w:t>eber fraction of</w:t>
         </w:r>
@@ -2918,12 +3122,12 @@
       <w:r>
         <w:t xml:space="preserve"> </w:t>
       </w:r>
-      <w:ins w:id="201" w:author="Björn Jörges" w:date="2020-01-15T16:27:00Z">
+      <w:ins w:id="224" w:author="Björn Jörges" w:date="2020-01-15T16:27:00Z">
         <w:r>
           <w:t>7 </w:t>
         </w:r>
       </w:ins>
-      <w:del w:id="202" w:author="Björn Jörges" w:date="2020-01-15T16:27:00Z">
+      <w:del w:id="225" w:author="Björn Jörges" w:date="2020-01-15T16:27:00Z">
         <w:r>
           <w:delText>10 </w:delText>
         </w:r>
@@ -2931,7 +3135,7 @@
       <w:r>
         <w:t>% for the static condition</w:t>
       </w:r>
-      <w:ins w:id="203" w:author="Björn Jörges" w:date="2020-01-15T16:27:00Z">
+      <w:ins w:id="226" w:author="Björn Jörges" w:date="2020-01-15T16:27:00Z">
         <w:r>
           <w:t xml:space="preserve"> </w:t>
         </w:r>
@@ -2951,7 +3155,7 @@
         </w:rPr>
         <w:t>(McKee, 1981)</w:t>
       </w:r>
-      <w:ins w:id="204" w:author="Björn Jörges" w:date="2020-01-15T16:27:00Z">
+      <w:ins w:id="227" w:author="Björn Jörges" w:date="2020-01-15T16:27:00Z">
         <w:r>
           <w:fldChar w:fldCharType="end"/>
         </w:r>
@@ -2959,12 +3163,12 @@
       <w:r>
         <w:t>, which corresponds roughly to a standard deviation of 1</w:t>
       </w:r>
-      <w:ins w:id="205" w:author="Björn Jörges" w:date="2020-01-15T16:27:00Z">
+      <w:ins w:id="228" w:author="Björn Jörges" w:date="2020-01-15T16:27:00Z">
         <w:r>
           <w:t>0</w:t>
         </w:r>
       </w:ins>
-      <w:del w:id="206" w:author="Björn Jörges" w:date="2020-01-15T16:27:00Z">
+      <w:del w:id="229" w:author="Björn Jörges" w:date="2020-01-15T16:27:00Z">
         <w:r>
           <w:delText>5</w:delText>
         </w:r>
@@ -2984,12 +3188,12 @@
       <w:r>
         <w:t xml:space="preserve"> increased </w:t>
       </w:r>
-      <w:del w:id="207" w:author="Björn Jörges" w:date="2020-01-15T16:11:00Z">
+      <w:del w:id="230" w:author="Björn Jörges" w:date="2020-01-15T16:11:00Z">
         <w:r>
           <w:delText xml:space="preserve">thresholds </w:delText>
         </w:r>
       </w:del>
-      <w:ins w:id="208" w:author="Björn Jörges" w:date="2020-01-15T16:11:00Z">
+      <w:ins w:id="231" w:author="Björn Jörges" w:date="2020-01-15T16:11:00Z">
         <w:r>
           <w:t xml:space="preserve">JNDs </w:t>
         </w:r>
@@ -2997,29 +3201,29 @@
       <w:r>
         <w:t xml:space="preserve">and </w:t>
       </w:r>
-      <w:commentRangeStart w:id="209"/>
-      <w:commentRangeStart w:id="210"/>
+      <w:commentRangeStart w:id="232"/>
+      <w:commentRangeStart w:id="233"/>
       <w:r>
         <w:t xml:space="preserve">therefore </w:t>
       </w:r>
-      <w:commentRangeEnd w:id="209"/>
-      <w:r>
-        <w:rPr>
-          <w:rStyle w:val="CommentReference"/>
-        </w:rPr>
-        <w:commentReference w:id="209"/>
-      </w:r>
-      <w:commentRangeEnd w:id="210"/>
-      <w:r>
-        <w:rPr>
-          <w:rStyle w:val="CommentReference"/>
-        </w:rPr>
-        <w:commentReference w:id="210"/>
+      <w:commentRangeEnd w:id="232"/>
+      <w:r>
+        <w:rPr>
+          <w:rStyle w:val="Kommentarzeichen"/>
+        </w:rPr>
+        <w:commentReference w:id="232"/>
+      </w:r>
+      <w:commentRangeEnd w:id="233"/>
+      <w:r>
+        <w:rPr>
+          <w:rStyle w:val="Kommentarzeichen"/>
+        </w:rPr>
+        <w:commentReference w:id="233"/>
       </w:r>
       <w:r>
         <w:t>an increased standard deviation.</w:t>
       </w:r>
-      <w:ins w:id="211" w:author="Björn Jörges" w:date="2020-01-15T16:28:00Z">
+      <w:ins w:id="234" w:author="Björn Jörges" w:date="2020-01-15T16:28:00Z">
         <w:r>
           <w:t xml:space="preserve"> For the sake of this power analysis, </w:t>
         </w:r>
@@ -3027,14 +3231,14 @@
       <w:r>
         <w:t xml:space="preserve"> </w:t>
       </w:r>
-      <w:ins w:id="212" w:author="Björn Jörges" w:date="2020-01-15T16:28:00Z">
+      <w:ins w:id="235" w:author="Björn Jörges" w:date="2020-01-15T16:28:00Z">
         <w:r>
           <w:t>w</w:t>
         </w:r>
       </w:ins>
-      <w:commentRangeStart w:id="213"/>
-      <w:commentRangeStart w:id="214"/>
-      <w:del w:id="215" w:author="Björn Jörges" w:date="2020-01-15T16:28:00Z">
+      <w:commentRangeStart w:id="236"/>
+      <w:commentRangeStart w:id="237"/>
+      <w:del w:id="238" w:author="Björn Jörges" w:date="2020-01-15T16:28:00Z">
         <w:r>
           <w:delText>W</w:delText>
         </w:r>
@@ -3042,12 +3246,12 @@
       <w:r>
         <w:t xml:space="preserve">e </w:t>
       </w:r>
-      <w:del w:id="216" w:author="Björn Jörges" w:date="2020-01-15T16:28:00Z">
+      <w:del w:id="239" w:author="Björn Jörges" w:date="2020-01-15T16:28:00Z">
         <w:r>
           <w:delText xml:space="preserve">expect the standard deviation to be </w:delText>
         </w:r>
       </w:del>
-      <w:ins w:id="217" w:author="Björn Jörges" w:date="2020-01-15T16:28:00Z">
+      <w:ins w:id="240" w:author="Björn Jörges" w:date="2020-01-15T16:28:00Z">
         <w:r>
           <w:t xml:space="preserve">assume that the standard deviation in this case might be </w:t>
         </w:r>
@@ -3055,12 +3259,12 @@
       <w:r>
         <w:t>1/</w:t>
       </w:r>
-      <w:ins w:id="218" w:author="Björn Jörges" w:date="2020-01-20T17:35:00Z">
+      <w:ins w:id="241" w:author="Björn Jörges" w:date="2020-01-20T17:35:00Z">
         <w:r>
           <w:t>4</w:t>
         </w:r>
       </w:ins>
-      <w:del w:id="219" w:author="Björn Jörges" w:date="2020-01-20T17:35:00Z">
+      <w:del w:id="242" w:author="Björn Jörges" w:date="2020-01-20T17:35:00Z">
         <w:r>
           <w:delText>3</w:delText>
         </w:r>
@@ -3068,29 +3272,29 @@
       <w:r>
         <w:t xml:space="preserve"> higher than the standard deviation for a static observer</w:t>
       </w:r>
-      <w:commentRangeEnd w:id="213"/>
-      <w:r>
-        <w:rPr>
-          <w:rStyle w:val="CommentReference"/>
-        </w:rPr>
-        <w:commentReference w:id="213"/>
-      </w:r>
-      <w:commentRangeEnd w:id="214"/>
-      <w:r>
-        <w:rPr>
-          <w:rStyle w:val="CommentReference"/>
-        </w:rPr>
-        <w:commentReference w:id="214"/>
+      <w:commentRangeEnd w:id="236"/>
+      <w:r>
+        <w:rPr>
+          <w:rStyle w:val="Kommentarzeichen"/>
+        </w:rPr>
+        <w:commentReference w:id="236"/>
+      </w:r>
+      <w:commentRangeEnd w:id="237"/>
+      <w:r>
+        <w:rPr>
+          <w:rStyle w:val="Kommentarzeichen"/>
+        </w:rPr>
+        <w:commentReference w:id="237"/>
       </w:r>
       <w:r>
         <w:t>.</w:t>
       </w:r>
-      <w:ins w:id="220" w:author="Björn Jörges" w:date="2020-01-20T17:49:00Z">
+      <w:ins w:id="243" w:author="Björn Jörges" w:date="2020-01-20T17:49:00Z">
         <w:r>
           <w:t xml:space="preserve"> </w:t>
         </w:r>
       </w:ins>
-      <w:ins w:id="221" w:author="Björn Jörges" w:date="2020-01-20T17:48:00Z">
+      <w:ins w:id="244" w:author="Björn Jörges" w:date="2020-01-20T17:48:00Z">
         <w:r>
           <w:fldChar w:fldCharType="begin" w:fldLock="1"/>
         </w:r>
@@ -3107,7 +3311,7 @@
         </w:rPr>
         <w:t>(Dokka et al., 2015)</w:t>
       </w:r>
-      <w:ins w:id="222" w:author="Björn Jörges" w:date="2020-01-20T17:48:00Z">
+      <w:ins w:id="245" w:author="Björn Jörges" w:date="2020-01-20T17:48:00Z">
         <w:r>
           <w:fldChar w:fldCharType="end"/>
         </w:r>
@@ -3115,72 +3319,72 @@
           <w:t xml:space="preserve"> </w:t>
         </w:r>
       </w:ins>
-      <w:ins w:id="223" w:author="Björn Jörges" w:date="2020-01-20T17:52:00Z">
+      <w:ins w:id="246" w:author="Björn Jörges" w:date="2020-01-20T17:52:00Z">
         <w:r>
           <w:t xml:space="preserve">found </w:t>
         </w:r>
       </w:ins>
-      <w:ins w:id="224" w:author="Björn Jörges" w:date="2020-01-20T17:48:00Z">
+      <w:ins w:id="247" w:author="Björn Jörges" w:date="2020-01-20T17:48:00Z">
         <w:r>
           <w:t>increase</w:t>
         </w:r>
       </w:ins>
-      <w:ins w:id="225" w:author="Björn Jörges" w:date="2020-01-20T17:49:00Z">
+      <w:ins w:id="248" w:author="Björn Jörges" w:date="2020-01-20T17:49:00Z">
         <w:r>
           <w:t>s</w:t>
         </w:r>
       </w:ins>
-      <w:ins w:id="226" w:author="Björn Jörges" w:date="2020-01-20T17:48:00Z">
+      <w:ins w:id="249" w:author="Björn Jörges" w:date="2020-01-20T17:48:00Z">
         <w:r>
           <w:t xml:space="preserve"> of </w:t>
         </w:r>
       </w:ins>
-      <w:ins w:id="227" w:author="Björn Jörges" w:date="2020-01-20T17:49:00Z">
+      <w:ins w:id="250" w:author="Björn Jörges" w:date="2020-01-20T17:49:00Z">
         <w:r>
           <w:t xml:space="preserve">up to </w:t>
         </w:r>
       </w:ins>
-      <w:ins w:id="228" w:author="Björn Jörges" w:date="2020-01-20T17:50:00Z">
+      <w:ins w:id="251" w:author="Björn Jörges" w:date="2020-01-20T17:50:00Z">
         <w:r>
           <w:t>2</w:t>
         </w:r>
       </w:ins>
-      <w:ins w:id="229" w:author="Björn Jörges" w:date="2020-01-20T17:49:00Z">
+      <w:ins w:id="252" w:author="Björn Jörges" w:date="2020-01-20T17:49:00Z">
         <w:r>
           <w:t xml:space="preserve">00 % in thresholds </w:t>
         </w:r>
       </w:ins>
-      <w:ins w:id="230" w:author="Björn Jörges" w:date="2020-01-20T17:50:00Z">
+      <w:ins w:id="253" w:author="Björn Jörges" w:date="2020-01-20T17:50:00Z">
         <w:r>
           <w:t xml:space="preserve">from </w:t>
         </w:r>
       </w:ins>
-      <w:ins w:id="231" w:author="Björn Jörges" w:date="2020-01-20T17:52:00Z">
+      <w:ins w:id="254" w:author="Björn Jörges" w:date="2020-01-20T17:52:00Z">
         <w:r>
           <w:t xml:space="preserve">no self-motion </w:t>
         </w:r>
       </w:ins>
-      <w:ins w:id="232" w:author="Björn Jörges" w:date="2020-01-20T17:50:00Z">
+      <w:ins w:id="255" w:author="Björn Jörges" w:date="2020-01-20T17:50:00Z">
         <w:r>
           <w:t>to visually simulated self-motion</w:t>
         </w:r>
       </w:ins>
-      <w:ins w:id="233" w:author="Björn Jörges" w:date="2020-01-20T17:51:00Z">
+      <w:ins w:id="256" w:author="Björn Jörges" w:date="2020-01-20T17:51:00Z">
         <w:r>
           <w:t xml:space="preserve">. </w:t>
         </w:r>
       </w:ins>
-      <w:ins w:id="234" w:author="Björn Jörges" w:date="2020-01-20T17:52:00Z">
+      <w:ins w:id="257" w:author="Björn Jörges" w:date="2020-01-20T17:52:00Z">
         <w:r>
           <w:t>We choose a much more</w:t>
         </w:r>
       </w:ins>
-      <w:ins w:id="235" w:author="Björn Jörges" w:date="2020-01-20T17:53:00Z">
+      <w:ins w:id="258" w:author="Björn Jörges" w:date="2020-01-20T17:53:00Z">
         <w:r>
           <w:t xml:space="preserve"> conservative value to account for task differences</w:t>
         </w:r>
       </w:ins>
-      <w:ins w:id="236" w:author="Björn Jörges" w:date="2020-01-20T17:49:00Z">
+      <w:ins w:id="259" w:author="Björn Jörges" w:date="2020-01-20T17:49:00Z">
         <w:r>
           <w:t>.</w:t>
         </w:r>
@@ -3207,25 +3411,37 @@
         <w:t>T</w:t>
       </w:r>
       <w:r>
-        <w:t>o account for the fact that our staircase leads to a concentration of responses around the PSE, we dr</w:t>
+        <w:t xml:space="preserve">o account for the fact that our staircase leads to a concentration of responses around the PSE, we </w:t>
+      </w:r>
+      <w:proofErr w:type="spellStart"/>
+      <w:r>
+        <w:t>dr</w:t>
       </w:r>
       <w:r>
         <w:t>w</w:t>
       </w:r>
       <w:r>
-        <w:t xml:space="preserve">w the stimulus strengths from a </w:t>
-      </w:r>
-      <w:del w:id="237" w:author="Björn Jörges" w:date="2020-01-20T16:54:00Z">
+        <w:t>w</w:t>
+      </w:r>
+      <w:proofErr w:type="spellEnd"/>
+      <w:r>
+        <w:t xml:space="preserve"> the </w:t>
+      </w:r>
+      <w:r>
+        <w:lastRenderedPageBreak/>
+        <w:t xml:space="preserve">stimulus strengths from a </w:t>
+      </w:r>
+      <w:del w:id="260" w:author="Björn Jörges" w:date="2020-01-20T16:54:00Z">
         <w:r>
           <w:delText>distribution centered around the respective PSE with a very high kurtosis</w:delText>
         </w:r>
       </w:del>
-      <w:ins w:id="238" w:author="Björn Jörges" w:date="2020-01-20T16:54:00Z">
+      <w:ins w:id="261" w:author="Björn Jörges" w:date="2020-01-20T16:54:00Z">
         <w:r>
           <w:t xml:space="preserve">Cauchy distribution with </w:t>
         </w:r>
       </w:ins>
-      <w:ins w:id="239" w:author="Björn Jörges" w:date="2020-01-20T16:55:00Z">
+      <w:ins w:id="262" w:author="Björn Jörges" w:date="2020-01-20T16:55:00Z">
         <w:r>
           <w:t>a location of 1 and a scale of 0.02</w:t>
         </w:r>
@@ -3343,7 +3559,7 @@
         </w:rPr>
         <w:t xml:space="preserve"> a </w:t>
       </w:r>
-      <w:commentRangeStart w:id="240"/>
+      <w:commentRangeStart w:id="263"/>
       <w:r>
         <w:rPr>
           <w:b/>
@@ -3351,7 +3567,7 @@
         </w:rPr>
         <w:t xml:space="preserve">power of </w:t>
       </w:r>
-      <w:ins w:id="241" w:author="Björn Jörges" w:date="2020-01-17T15:29:00Z">
+      <w:ins w:id="264" w:author="Björn Jörges" w:date="2020-01-17T15:29:00Z">
         <w:r>
           <w:rPr>
             <w:b/>
@@ -3360,7 +3576,7 @@
           <w:t>0.</w:t>
         </w:r>
       </w:ins>
-      <w:ins w:id="242" w:author="Björn Jörges" w:date="2020-01-17T15:19:00Z">
+      <w:ins w:id="265" w:author="Björn Jörges" w:date="2020-01-17T15:19:00Z">
         <w:r>
           <w:rPr>
             <w:b/>
@@ -3369,7 +3585,7 @@
           <w:t>9</w:t>
         </w:r>
       </w:ins>
-      <w:ins w:id="243" w:author="Björn Jörges" w:date="2020-01-20T17:35:00Z">
+      <w:ins w:id="266" w:author="Björn Jörges" w:date="2020-01-20T17:35:00Z">
         <w:r>
           <w:rPr>
             <w:b/>
@@ -3385,7 +3601,7 @@
         </w:rPr>
         <w:t>5</w:t>
       </w:r>
-      <w:del w:id="244" w:author="Björn Jörges" w:date="2020-01-17T15:29:00Z">
+      <w:del w:id="267" w:author="Björn Jörges" w:date="2020-01-17T15:29:00Z">
         <w:r>
           <w:rPr>
             <w:b/>
@@ -3401,12 +3617,12 @@
         </w:rPr>
         <w:t xml:space="preserve"> </w:t>
       </w:r>
-      <w:commentRangeEnd w:id="240"/>
-      <w:r>
-        <w:rPr>
-          <w:rStyle w:val="CommentReference"/>
-        </w:rPr>
-        <w:commentReference w:id="240"/>
+      <w:commentRangeEnd w:id="263"/>
+      <w:r>
+        <w:rPr>
+          <w:rStyle w:val="Kommentarzeichen"/>
+        </w:rPr>
+        <w:commentReference w:id="263"/>
       </w:r>
       <w:r>
         <w:rPr>
@@ -3415,7 +3631,7 @@
         </w:rPr>
         <w:t xml:space="preserve">for the differences in </w:t>
       </w:r>
-      <w:del w:id="245" w:author="Björn Jörges" w:date="2020-01-17T15:29:00Z">
+      <w:del w:id="268" w:author="Björn Jörges" w:date="2020-01-17T15:29:00Z">
         <w:r>
           <w:rPr>
             <w:b/>
@@ -3424,7 +3640,7 @@
           <w:delText>thresholds</w:delText>
         </w:r>
       </w:del>
-      <w:ins w:id="246" w:author="Björn Jörges" w:date="2020-01-17T15:29:00Z">
+      <w:ins w:id="269" w:author="Björn Jörges" w:date="2020-01-17T15:29:00Z">
         <w:r>
           <w:rPr>
             <w:b/>
@@ -3440,7 +3656,7 @@
         </w:rPr>
         <w:t xml:space="preserve">, and a power of </w:t>
       </w:r>
-      <w:del w:id="247" w:author="Björn Jörges" w:date="2020-01-17T15:29:00Z">
+      <w:del w:id="270" w:author="Björn Jörges" w:date="2020-01-17T15:29:00Z">
         <w:r>
           <w:rPr>
             <w:b/>
@@ -3463,7 +3679,7 @@
           <w:delText> </w:delText>
         </w:r>
       </w:del>
-      <w:ins w:id="248" w:author="Björn Jörges" w:date="2020-01-17T15:29:00Z">
+      <w:ins w:id="271" w:author="Björn Jörges" w:date="2020-01-17T15:29:00Z">
         <w:r>
           <w:rPr>
             <w:b/>
@@ -3479,7 +3695,7 @@
           <w:t> </w:t>
         </w:r>
       </w:ins>
-      <w:del w:id="249" w:author="Björn Jörges" w:date="2020-01-17T15:29:00Z">
+      <w:del w:id="272" w:author="Björn Jörges" w:date="2020-01-17T15:29:00Z">
         <w:r>
           <w:rPr>
             <w:b/>
@@ -3495,7 +3711,7 @@
         </w:rPr>
         <w:t>for the differences in PSE</w:t>
       </w:r>
-      <w:ins w:id="250" w:author="Björn Jörges" w:date="2020-01-17T15:30:00Z">
+      <w:ins w:id="273" w:author="Björn Jörges" w:date="2020-01-17T15:30:00Z">
         <w:r>
           <w:rPr>
             <w:b/>
@@ -3516,320 +3732,374 @@
       <w:pPr>
         <w:jc w:val="both"/>
       </w:pPr>
-      <w:r>
-        <w:lastRenderedPageBreak/>
-        <w:t xml:space="preserve">The R code used for this power analysis is available online under </w:t>
-      </w:r>
-      <w:hyperlink r:id="rId10" w:history="1">
+      <w:moveFromRangeStart w:id="274" w:author="Björn Jörges" w:date="2020-01-21T03:14:00Z" w:name="move30468861"/>
+      <w:moveFrom w:id="275" w:author="Björn Jörges" w:date="2020-01-21T03:14:00Z">
+        <w:r>
+          <w:t xml:space="preserve">The R code used for this power analysis is available online under </w:t>
+        </w:r>
+        <w:r>
+          <w:fldChar w:fldCharType="begin"/>
+        </w:r>
+        <w:r>
+          <w:instrText xml:space="preserve"> HYPERLINK "https://github.com/b-jorges/Motion-Perception-during-Self-Motion/blob/master/PowerAnalysisMotionEstimation.R" </w:instrText>
+        </w:r>
+        <w:r>
+          <w:fldChar w:fldCharType="separate"/>
+        </w:r>
         <w:r>
           <w:rPr>
             <w:rStyle w:val="Hyperlink"/>
           </w:rPr>
           <w:t>https://github.com/b-jorges/Motion-Perception-during-Self-Motion/blob/master/PowerAnalysisMotionEstimation.R</w:t>
         </w:r>
-      </w:hyperlink>
-      <w:r>
-        <w:t>.</w:t>
-      </w:r>
-    </w:p>
-    <w:p>
-      <w:pPr>
-        <w:jc w:val="both"/>
-      </w:pPr>
-    </w:p>
-    <w:p>
-      <w:pPr>
-        <w:jc w:val="both"/>
-        <w:rPr>
-          <w:b/>
-          <w:bCs/>
-        </w:rPr>
-      </w:pPr>
-      <w:r>
-        <w:rPr>
-          <w:b/>
-          <w:bCs/>
-        </w:rPr>
-        <w:t>Pre-existing Data</w:t>
-      </w:r>
-    </w:p>
-    <w:p>
-      <w:pPr>
-        <w:jc w:val="both"/>
-      </w:pPr>
-      <w:r>
-        <w:t>W</w:t>
-      </w:r>
-      <w:r>
-        <w:t xml:space="preserve">e collected data from </w:t>
-      </w:r>
-      <w:r>
-        <w:t>six</w:t>
-      </w:r>
-      <w:r>
-        <w:t xml:space="preserve"> pilot </w:t>
-      </w:r>
-      <w:r>
-        <w:t>participants</w:t>
-      </w:r>
-      <w:r>
-        <w:t>.</w:t>
-      </w:r>
-      <w:r>
-        <w:t xml:space="preserve"> Pilot results</w:t>
-      </w:r>
-      <w:r>
-        <w:t xml:space="preserve"> are largely in line with our predictions: In terms of JNDs, we </w:t>
-      </w:r>
-      <w:r>
-        <w:t>found</w:t>
-      </w:r>
-      <w:r>
-        <w:t xml:space="preserve"> </w:t>
-      </w:r>
-      <w:r>
-        <w:t>that our Test Model is</w:t>
-      </w:r>
-      <w:r>
-        <w:t xml:space="preserve"> </w:t>
-      </w:r>
-      <w:r>
-        <w:t xml:space="preserve">significantly better than the Null Model </w:t>
-      </w:r>
-      <w:r>
-        <w:t xml:space="preserve">(p </w:t>
-      </w:r>
-      <w:r>
-        <w:t>=</w:t>
-      </w:r>
-      <w:r>
-        <w:t xml:space="preserve"> 0.0</w:t>
-      </w:r>
-      <w:r>
-        <w:t>2</w:t>
-      </w:r>
-      <w:r>
-        <w:t>)</w:t>
-      </w:r>
-      <w:r>
-        <w:t xml:space="preserve">, </w:t>
-      </w:r>
-      <w:r>
-        <w:t xml:space="preserve">and </w:t>
-      </w:r>
-      <w:r>
-        <w:t xml:space="preserve">effects </w:t>
-      </w:r>
-      <w:r>
-        <w:t>trend</w:t>
-      </w:r>
-      <w:r>
-        <w:t>ed</w:t>
-      </w:r>
-      <w:r>
-        <w:t xml:space="preserve"> in the direction of our hypothesis (regression coefficients of -0.</w:t>
-      </w:r>
-      <w:r>
-        <w:t>078</w:t>
-      </w:r>
-      <w:r>
-        <w:t>, SE = 0.0</w:t>
-      </w:r>
-      <w:r>
-        <w:t>3</w:t>
-      </w:r>
-      <w:r>
-        <w:t>4</w:t>
-      </w:r>
-      <w:r>
-        <w:t xml:space="preserve">, for the interaction between </w:t>
-      </w:r>
-      <w:r>
-        <w:t xml:space="preserve">self-motion present </w:t>
-      </w:r>
-      <w:r>
-        <w:t>and the difference in velocit</w:t>
-      </w:r>
-      <w:r>
-        <w:t>y</w:t>
-      </w:r>
-      <w:r>
-        <w:t>,</w:t>
-      </w:r>
-      <w:r>
-        <w:t xml:space="preserve"> </w:t>
-      </w:r>
-      <w:r>
-        <w:t>which corresponds to</w:t>
-      </w:r>
-      <w:r>
-        <w:t xml:space="preserve"> a</w:t>
-      </w:r>
-      <w:r>
-        <w:t xml:space="preserve"> lower precisio</w:t>
-      </w:r>
-      <w:r>
-        <w:t>n</w:t>
-      </w:r>
-      <w:r>
-        <w:t xml:space="preserve">). For the PSEs, we </w:t>
-      </w:r>
-      <w:r>
-        <w:t>found</w:t>
-      </w:r>
-      <w:r>
-        <w:t xml:space="preserve"> that our Test Model </w:t>
-      </w:r>
-      <w:r>
-        <w:t>was</w:t>
-      </w:r>
-      <w:r>
-        <w:t xml:space="preserve"> significantly better than the Null Model (p &lt; 0.00</w:t>
-      </w:r>
-      <w:r>
-        <w:t>1</w:t>
-      </w:r>
-      <w:r>
-        <w:t xml:space="preserve">), and the effects go </w:t>
-      </w:r>
-      <w:r>
-        <w:t xml:space="preserve">largely </w:t>
-      </w:r>
-      <w:r>
-        <w:t>in the expected direction (regression coefficients of 0.</w:t>
-      </w:r>
-      <w:r>
-        <w:t>0</w:t>
-      </w:r>
-      <w:r>
-        <w:t>72</w:t>
-      </w:r>
-      <w:r>
-        <w:t>, SE = 0.05, for the main effect of congruent motion, and -0.</w:t>
-      </w:r>
-      <w:r>
-        <w:t>2</w:t>
-      </w:r>
-      <w:r>
-        <w:t>5</w:t>
-      </w:r>
-      <w:r>
-        <w:t>, SE = 0.05</w:t>
-      </w:r>
-      <w:r>
-        <w:t>3</w:t>
-      </w:r>
-      <w:r>
-        <w:t>, for the main effect of incongruent motion; which corresponds to a lower perceived speed for congruent motion and self-motion, and a higher perceived speed for incongruent motion and self-motio</w:t>
-      </w:r>
-      <w:r>
-        <w:t>n</w:t>
-      </w:r>
-      <w:r>
-        <w:t>)</w:t>
-      </w:r>
-      <w:r>
-        <w:t xml:space="preserve">. The </w:t>
-      </w:r>
-      <w:r>
-        <w:t>code used for this analysis</w:t>
-      </w:r>
-      <w:r>
-        <w:t xml:space="preserve"> as well as the pilot data</w:t>
-      </w:r>
-      <w:r>
-        <w:t xml:space="preserve"> </w:t>
-      </w:r>
-      <w:r>
-        <w:t xml:space="preserve">are </w:t>
-      </w:r>
-      <w:r>
-        <w:t xml:space="preserve">available under </w:t>
-      </w:r>
-      <w:hyperlink r:id="rId11" w:history="1">
         <w:r>
           <w:rPr>
             <w:rStyle w:val="Hyperlink"/>
           </w:rPr>
-          <w:t>https://github.com/b-jorges/Motion-Perception-during-Self-Motion/blob/master</w:t>
-        </w:r>
+          <w:fldChar w:fldCharType="end"/>
+        </w:r>
+        <w:r>
+          <w:t>.</w:t>
+        </w:r>
+      </w:moveFrom>
+      <w:moveFromRangeEnd w:id="274"/>
+    </w:p>
+    <w:p>
+      <w:pPr>
+        <w:jc w:val="both"/>
+      </w:pPr>
+    </w:p>
+    <w:p>
+      <w:pPr>
+        <w:jc w:val="both"/>
+        <w:rPr>
+          <w:b/>
+          <w:bCs/>
+        </w:rPr>
+      </w:pPr>
+      <w:r>
+        <w:rPr>
+          <w:b/>
+          <w:bCs/>
+        </w:rPr>
+        <w:t xml:space="preserve">Pre-existing </w:t>
+      </w:r>
+      <w:commentRangeStart w:id="276"/>
+      <w:r>
+        <w:rPr>
+          <w:b/>
+          <w:bCs/>
+        </w:rPr>
+        <w:t>Data</w:t>
+      </w:r>
+      <w:commentRangeEnd w:id="276"/>
+      <w:r>
+        <w:rPr>
+          <w:rStyle w:val="Kommentarzeichen"/>
+        </w:rPr>
+        <w:commentReference w:id="276"/>
+      </w:r>
+    </w:p>
+    <w:p>
+      <w:pPr>
+        <w:jc w:val="both"/>
+      </w:pPr>
+      <w:r>
+        <w:t>W</w:t>
+      </w:r>
+      <w:r>
+        <w:t xml:space="preserve">e collected data from </w:t>
+      </w:r>
+      <w:r>
+        <w:t>six</w:t>
+      </w:r>
+      <w:r>
+        <w:t xml:space="preserve"> pilot </w:t>
+      </w:r>
+      <w:r>
+        <w:t>participants</w:t>
+      </w:r>
+      <w:r>
+        <w:t>.</w:t>
+      </w:r>
+      <w:r>
+        <w:t xml:space="preserve"> Pilot results</w:t>
+      </w:r>
+      <w:r>
+        <w:t xml:space="preserve"> are largely in line with our predictions: In terms of JNDs, we </w:t>
+      </w:r>
+      <w:r>
+        <w:t xml:space="preserve">found </w:t>
+      </w:r>
+      <w:r>
+        <w:t>that our Test Model is</w:t>
+      </w:r>
+      <w:r>
+        <w:t xml:space="preserve"> </w:t>
+      </w:r>
+      <w:r>
+        <w:t xml:space="preserve">significantly better than the Null Model </w:t>
+      </w:r>
+      <w:r>
+        <w:t xml:space="preserve">(p </w:t>
+      </w:r>
+      <w:r>
+        <w:t>=</w:t>
+      </w:r>
+      <w:r>
+        <w:t xml:space="preserve"> 0.0</w:t>
+      </w:r>
+      <w:r>
+        <w:t>2</w:t>
+      </w:r>
+      <w:r>
+        <w:t>)</w:t>
+      </w:r>
+      <w:r>
+        <w:t xml:space="preserve">, </w:t>
+      </w:r>
+      <w:r>
+        <w:t xml:space="preserve">and </w:t>
+      </w:r>
+      <w:r>
+        <w:t xml:space="preserve">effects </w:t>
+      </w:r>
+      <w:r>
+        <w:t>trend</w:t>
+      </w:r>
+      <w:r>
+        <w:t>ed</w:t>
+      </w:r>
+      <w:r>
+        <w:t xml:space="preserve"> in the direction of our hypothesis (regression coefficients of -0.</w:t>
+      </w:r>
+      <w:r>
+        <w:t>078</w:t>
+      </w:r>
+      <w:r>
+        <w:t>, SE = 0.0</w:t>
+      </w:r>
+      <w:r>
+        <w:t>3</w:t>
+      </w:r>
+      <w:r>
+        <w:t>4</w:t>
+      </w:r>
+      <w:r>
+        <w:t xml:space="preserve">, for the interaction between </w:t>
+      </w:r>
+      <w:r>
+        <w:t xml:space="preserve">self-motion present </w:t>
+      </w:r>
+      <w:r>
+        <w:t>and the difference in velocit</w:t>
+      </w:r>
+      <w:r>
+        <w:t>y</w:t>
+      </w:r>
+      <w:r>
+        <w:t>,</w:t>
+      </w:r>
+      <w:r>
+        <w:t xml:space="preserve"> </w:t>
+      </w:r>
+      <w:r>
+        <w:t>which corresponds to</w:t>
+      </w:r>
+      <w:r>
+        <w:t xml:space="preserve"> a</w:t>
+      </w:r>
+      <w:r>
+        <w:t xml:space="preserve"> lower precisio</w:t>
+      </w:r>
+      <w:r>
+        <w:t>n</w:t>
+      </w:r>
+      <w:r>
+        <w:t xml:space="preserve">). For the PSEs, we </w:t>
+      </w:r>
+      <w:r>
+        <w:t>found</w:t>
+      </w:r>
+      <w:r>
+        <w:t xml:space="preserve"> that our Test Model </w:t>
+      </w:r>
+      <w:r>
+        <w:t>was</w:t>
+      </w:r>
+      <w:r>
+        <w:t xml:space="preserve"> significantly better than the Null Model (p &lt; 0.00</w:t>
+      </w:r>
+      <w:r>
+        <w:t>1</w:t>
+      </w:r>
+      <w:r>
+        <w:t xml:space="preserve">), and the effects go </w:t>
+      </w:r>
+      <w:r>
+        <w:t xml:space="preserve">largely </w:t>
+      </w:r>
+      <w:r>
+        <w:t>in the expected direction (regression coefficients of 0.</w:t>
+      </w:r>
+      <w:r>
+        <w:t>0</w:t>
+      </w:r>
+      <w:r>
+        <w:t>72</w:t>
+      </w:r>
+      <w:r>
+        <w:t>, SE = 0.05, for the main effect of congruent motion, and -0.</w:t>
+      </w:r>
+      <w:r>
+        <w:t>2</w:t>
+      </w:r>
+      <w:r>
+        <w:t>5</w:t>
+      </w:r>
+      <w:r>
+        <w:t>, SE = 0.05</w:t>
+      </w:r>
+      <w:r>
+        <w:t>3</w:t>
+      </w:r>
+      <w:r>
+        <w:t>, for the main effect of incongruent motion; which corresponds to a lower perceived speed for congruent motion and self-motion, and a higher perceived speed for incongruent motion and self-motio</w:t>
+      </w:r>
+      <w:r>
+        <w:t>n</w:t>
+      </w:r>
+      <w:r>
+        <w:t>)</w:t>
+      </w:r>
+      <w:r>
+        <w:t xml:space="preserve">. The </w:t>
+      </w:r>
+      <w:r>
+        <w:t>code used for this analysis</w:t>
+      </w:r>
+      <w:r>
+        <w:t xml:space="preserve"> as well as the pilot data</w:t>
+      </w:r>
+      <w:r>
+        <w:t xml:space="preserve"> </w:t>
+      </w:r>
+      <w:r>
+        <w:t xml:space="preserve">are </w:t>
+      </w:r>
+      <w:r>
+        <w:t>available under</w:t>
+      </w:r>
+      <w:r>
+        <w:t xml:space="preserve"> </w:t>
+      </w:r>
+      <w:r>
+        <w:fldChar w:fldCharType="begin"/>
+      </w:r>
+      <w:r>
+        <w:instrText xml:space="preserve"> HYPERLINK "</w:instrText>
+      </w:r>
+      <w:r>
+        <w:rPr>
+          <w:rPrChange w:id="278" w:author="Björn Jörges" w:date="2020-01-21T03:13:00Z">
+            <w:rPr>
+              <w:rStyle w:val="Hyperlink"/>
+            </w:rPr>
+          </w:rPrChange>
+        </w:rPr>
+        <w:instrText>https://github.com/b-jorges/Motion-Perception-during-Self-Motion/blob/master/AnalysisPilotData.R</w:instrText>
+      </w:r>
+      <w:r>
+        <w:instrText xml:space="preserve">" </w:instrText>
+      </w:r>
+      <w:r>
+        <w:fldChar w:fldCharType="separate"/>
+      </w:r>
+      <w:r>
+        <w:rPr>
+          <w:rStyle w:val="Hyperlink"/>
+        </w:rPr>
+        <w:t>https://github.com/b-jorges/Motion-Perception-during-Self-Motion/blob/master/AnalysisPilotData.R</w:t>
+      </w:r>
+      <w:r>
+        <w:fldChar w:fldCharType="end"/>
+      </w:r>
+      <w:r>
+        <w:t>.</w:t>
+      </w:r>
+    </w:p>
+    <w:p>
+      <w:pPr>
+        <w:jc w:val="both"/>
+      </w:pPr>
+      <w:r>
+        <w:t xml:space="preserve">The pilot data </w:t>
+      </w:r>
+      <w:r>
+        <w:t xml:space="preserve">were not </w:t>
+      </w:r>
+      <w:r>
+        <w:t>included into the final analysis; we recruit</w:t>
+      </w:r>
+      <w:r>
+        <w:t>ed</w:t>
+      </w:r>
+      <w:r>
+        <w:t xml:space="preserve"> </w:t>
+      </w:r>
+      <w:r>
+        <w:t xml:space="preserve">16 </w:t>
+      </w:r>
+      <w:r>
+        <w:t>new subjects.</w:t>
+      </w:r>
+    </w:p>
+    <w:p>
+      <w:pPr>
+        <w:jc w:val="both"/>
+        <w:rPr>
+          <w:ins w:id="279" w:author="Björn Jörges" w:date="2020-01-20T18:29:00Z"/>
+        </w:rPr>
+      </w:pPr>
+    </w:p>
+    <w:p>
+      <w:pPr>
+        <w:jc w:val="both"/>
+        <w:rPr>
+          <w:ins w:id="280" w:author="Björn Jörges" w:date="2020-01-20T18:29:00Z"/>
+          <w:b/>
+          <w:rPrChange w:id="281" w:author="Björn Jörges" w:date="2020-01-21T02:11:00Z">
+            <w:rPr>
+              <w:ins w:id="282" w:author="Björn Jörges" w:date="2020-01-20T18:29:00Z"/>
+            </w:rPr>
+          </w:rPrChange>
+        </w:rPr>
+      </w:pPr>
+      <w:ins w:id="283" w:author="Björn Jörges" w:date="2020-01-20T18:29:00Z">
         <w:r>
           <w:rPr>
-            <w:rStyle w:val="Hyperlink"/>
+            <w:b/>
+            <w:rPrChange w:id="284" w:author="Björn Jörges" w:date="2020-01-21T02:11:00Z">
+              <w:rPr/>
+            </w:rPrChange>
           </w:rPr>
-          <w:t>/</w:t>
-        </w:r>
-        <w:r>
-          <w:rPr>
-            <w:rStyle w:val="Hyperlink"/>
-          </w:rPr>
-          <w:t>AnalysisPilotData.R</w:t>
-        </w:r>
-      </w:hyperlink>
-      <w:r>
-        <w:t>.</w:t>
-      </w:r>
+          <w:t>Open Data</w:t>
+        </w:r>
+      </w:ins>
     </w:p>
     <w:p>
       <w:pPr>
         <w:jc w:val="both"/>
-      </w:pPr>
-      <w:r>
-        <w:t xml:space="preserve">The pilot data </w:t>
-      </w:r>
-      <w:r>
-        <w:t xml:space="preserve">were not </w:t>
-      </w:r>
-      <w:r>
-        <w:t>included into the final analysis; we recruit</w:t>
-      </w:r>
-      <w:r>
-        <w:t>ed</w:t>
-      </w:r>
-      <w:r>
-        <w:t xml:space="preserve"> </w:t>
-      </w:r>
-      <w:r>
-        <w:t xml:space="preserve">16 </w:t>
-      </w:r>
-      <w:r>
-        <w:t>new subjects.</w:t>
-      </w:r>
-    </w:p>
-    <w:p>
-      <w:pPr>
-        <w:jc w:val="both"/>
-        <w:rPr>
-          <w:ins w:id="251" w:author="Björn Jörges" w:date="2020-01-20T18:29:00Z"/>
-        </w:rPr>
-      </w:pPr>
-    </w:p>
-    <w:p>
-      <w:pPr>
-        <w:jc w:val="both"/>
-        <w:rPr>
-          <w:ins w:id="252" w:author="Björn Jörges" w:date="2020-01-20T18:29:00Z"/>
-        </w:rPr>
-      </w:pPr>
-      <w:ins w:id="253" w:author="Björn Jörges" w:date="2020-01-20T18:29:00Z">
-        <w:r>
-          <w:t>Open Data</w:t>
-        </w:r>
-      </w:ins>
-    </w:p>
-    <w:p>
-      <w:pPr>
-        <w:jc w:val="both"/>
-        <w:rPr>
-          <w:ins w:id="254" w:author="Björn Jörges" w:date="2020-01-20T18:29:00Z"/>
-        </w:rPr>
-      </w:pPr>
-      <w:ins w:id="255" w:author="Björn Jörges" w:date="2020-01-20T18:29:00Z">
+        <w:rPr>
+          <w:ins w:id="285" w:author="Björn Jörges" w:date="2020-01-20T18:29:00Z"/>
+        </w:rPr>
+      </w:pPr>
+      <w:ins w:id="286" w:author="Björn Jörges" w:date="2020-01-20T18:29:00Z">
         <w:r>
           <w:t>We will publish all raw data collected during this proj</w:t>
         </w:r>
       </w:ins>
-      <w:ins w:id="256" w:author="Björn Jörges" w:date="2020-01-20T18:30:00Z">
+      <w:ins w:id="287" w:author="Björn Jörges" w:date="2020-01-20T18:30:00Z">
         <w:r>
           <w:t xml:space="preserve">ect in the GitHub repository </w:t>
         </w:r>
@@ -3868,7 +4138,7 @@
           <w:b/>
           <w:bCs/>
           <w:lang w:val="de-DE"/>
-          <w:rPrChange w:id="257" w:author="Björn Jörges" w:date="2020-01-20T18:28:00Z">
+          <w:rPrChange w:id="288" w:author="Björn Jörges" w:date="2020-01-20T18:28:00Z">
             <w:rPr>
               <w:b/>
               <w:bCs/>
@@ -3876,20 +4146,16 @@
           </w:rPrChange>
         </w:rPr>
       </w:pPr>
-      <w:r>
-        <w:rPr>
-          <w:b/>
-          <w:bCs/>
-          <w:lang w:val="de-DE"/>
-          <w:rPrChange w:id="258" w:author="Björn Jörges" w:date="2020-01-20T18:28:00Z">
-            <w:rPr>
-              <w:b/>
-              <w:bCs/>
-            </w:rPr>
-          </w:rPrChange>
-        </w:rPr>
-        <w:t>Bibliography</w:t>
-      </w:r>
+      <w:ins w:id="289" w:author="Björn Jörges" w:date="2020-01-21T03:20:00Z">
+        <w:r>
+          <w:rPr>
+            <w:b/>
+            <w:bCs/>
+            <w:lang w:val="de-DE"/>
+          </w:rPr>
+          <w:t>References</w:t>
+        </w:r>
+      </w:ins>
     </w:p>
     <w:p>
       <w:pPr>
@@ -3905,18 +4171,14 @@
           <w:szCs w:val="24"/>
         </w:rPr>
       </w:pPr>
-      <w:r>
-        <w:fldChar w:fldCharType="begin" w:fldLock="1"/>
-      </w:r>
-      <w:r>
-        <w:rPr>
-          <w:lang w:val="de-DE"/>
-          <w:rPrChange w:id="259" w:author="Björn Jörges" w:date="2020-01-20T18:28:00Z">
-            <w:rPr/>
-          </w:rPrChange>
-        </w:rPr>
-        <w:instrText xml:space="preserve">ADDIN Mendeley Bibliography CSL_BIBLIOGRAPHY </w:instrText>
-      </w:r>
+      <w:ins w:id="290" w:author="Björn Jörges" w:date="2020-01-21T03:20:00Z">
+        <w:r>
+          <w:fldChar w:fldCharType="begin" w:fldLock="1"/>
+        </w:r>
+        <w:r>
+          <w:instrText xml:space="preserve">ADDIN Mendeley Bibliography CSL_BIBLIOGRAPHY </w:instrText>
+        </w:r>
+      </w:ins>
       <w:r>
         <w:fldChar w:fldCharType="separate"/>
       </w:r>
@@ -3925,24 +4187,8 @@
           <w:rFonts w:ascii="Calibri" w:hAnsi="Calibri" w:cs="Calibri"/>
           <w:noProof/>
           <w:szCs w:val="24"/>
-          <w:lang w:val="de-DE"/>
-          <w:rPrChange w:id="260" w:author="Björn Jörges" w:date="2020-01-20T18:28:00Z">
-            <w:rPr>
-              <w:rFonts w:ascii="Calibri" w:hAnsi="Calibri" w:cs="Calibri"/>
-              <w:noProof/>
-              <w:szCs w:val="24"/>
-            </w:rPr>
-          </w:rPrChange>
-        </w:rPr>
-        <w:t xml:space="preserve">Dokka, K., MacNeilage, P. R., DeAngelis, G. C., &amp; Angelaki, D. E. (2015). </w:t>
-      </w:r>
-      <w:r>
-        <w:rPr>
-          <w:rFonts w:ascii="Calibri" w:hAnsi="Calibri" w:cs="Calibri"/>
-          <w:noProof/>
-          <w:szCs w:val="24"/>
-        </w:rPr>
-        <w:t xml:space="preserve">Multisensory self-motion compensation during object trajectory judgments. </w:t>
+        </w:rPr>
+        <w:t xml:space="preserve">Aguado, B., &amp; López-Moliner, J. (2019). Perceived speed of motion in depth modulates misjudgements of approaching trajectories consistently with a slow prior. </w:t>
       </w:r>
       <w:r>
         <w:rPr>
@@ -3952,7 +4198,7 @@
           <w:noProof/>
           <w:szCs w:val="24"/>
         </w:rPr>
-        <w:t>Cerebral Cortex</w:t>
+        <w:t>Vision Research</w:t>
       </w:r>
       <w:r>
         <w:rPr>
@@ -3970,15 +4216,15 @@
           <w:noProof/>
           <w:szCs w:val="24"/>
         </w:rPr>
-        <w:t>25</w:t>
-      </w:r>
-      <w:r>
-        <w:rPr>
-          <w:rFonts w:ascii="Calibri" w:hAnsi="Calibri" w:cs="Calibri"/>
-          <w:noProof/>
-          <w:szCs w:val="24"/>
-        </w:rPr>
-        <w:t>(3), 619–630. https://doi.org/10.1093/cercor/bht247</w:t>
+        <w:t>159</w:t>
+      </w:r>
+      <w:r>
+        <w:rPr>
+          <w:rFonts w:ascii="Calibri" w:hAnsi="Calibri" w:cs="Calibri"/>
+          <w:noProof/>
+          <w:szCs w:val="24"/>
+        </w:rPr>
+        <w:t>, 1–9. https://doi.org/10.1016/j.visres.2019.03.009</w:t>
       </w:r>
     </w:p>
     <w:p>
@@ -4001,7 +4247,7 @@
           <w:noProof/>
           <w:szCs w:val="24"/>
         </w:rPr>
-        <w:t xml:space="preserve">Dupin, L., &amp; Wexler, M. (2013). Motion perception by a moving observer in a threedimensional environment. </w:t>
+        <w:t xml:space="preserve">Aguilar-Lleyda, D., Tubau, E., &amp; López-Moliner, J. (2018). An object-tracking model that combines position and speed explains spatial and temporal responses in a timing task. </w:t>
       </w:r>
       <w:r>
         <w:rPr>
@@ -4029,15 +4275,16 @@
           <w:noProof/>
           <w:szCs w:val="24"/>
         </w:rPr>
-        <w:t>13</w:t>
-      </w:r>
-      <w:r>
-        <w:rPr>
-          <w:rFonts w:ascii="Calibri" w:hAnsi="Calibri" w:cs="Calibri"/>
-          <w:noProof/>
-          <w:szCs w:val="24"/>
-        </w:rPr>
-        <w:t>(2), 1–14. https://doi.org/10.1167/13.2.15</w:t>
+        <w:lastRenderedPageBreak/>
+        <w:t>18</w:t>
+      </w:r>
+      <w:r>
+        <w:rPr>
+          <w:rFonts w:ascii="Calibri" w:hAnsi="Calibri" w:cs="Calibri"/>
+          <w:noProof/>
+          <w:szCs w:val="24"/>
+        </w:rPr>
+        <w:t>(12), 12. https://doi.org/10.1167/18.12.12</w:t>
       </w:r>
     </w:p>
     <w:p>
@@ -4060,7 +4307,7 @@
           <w:noProof/>
           <w:szCs w:val="24"/>
         </w:rPr>
-        <w:t xml:space="preserve">Dyde, R. T., &amp; Harris, L. R. (2008). The influence of retinal and extra-retinal motion cues on perceived object motion during self-motion. </w:t>
+        <w:t xml:space="preserve">Dokka, K., MacNeilage, P. R., DeAngelis, G. C., &amp; Angelaki, D. E. (2015). Multisensory self-motion compensation during object trajectory judgments. </w:t>
       </w:r>
       <w:r>
         <w:rPr>
@@ -4070,7 +4317,7 @@
           <w:noProof/>
           <w:szCs w:val="24"/>
         </w:rPr>
-        <w:t>Journal of Vision</w:t>
+        <w:t>Cerebral Cortex</w:t>
       </w:r>
       <w:r>
         <w:rPr>
@@ -4088,15 +4335,15 @@
           <w:noProof/>
           <w:szCs w:val="24"/>
         </w:rPr>
-        <w:t>8</w:t>
-      </w:r>
-      <w:r>
-        <w:rPr>
-          <w:rFonts w:ascii="Calibri" w:hAnsi="Calibri" w:cs="Calibri"/>
-          <w:noProof/>
-          <w:szCs w:val="24"/>
-        </w:rPr>
-        <w:t>(14), 1–10. https://doi.org/10.1167/8.14.5</w:t>
+        <w:t>25</w:t>
+      </w:r>
+      <w:r>
+        <w:rPr>
+          <w:rFonts w:ascii="Calibri" w:hAnsi="Calibri" w:cs="Calibri"/>
+          <w:noProof/>
+          <w:szCs w:val="24"/>
+        </w:rPr>
+        <w:t>(3), 619–630. https://doi.org/10.1093/cercor/bht247</w:t>
       </w:r>
     </w:p>
     <w:p>
@@ -4119,7 +4366,7 @@
           <w:noProof/>
           <w:szCs w:val="24"/>
         </w:rPr>
-        <w:t xml:space="preserve">Fetsch, C. R., Deangelis, G. C., &amp; Angelaki, D. E. (2010). Visual-vestibular cue integration for heading perception: Applications of optimal cue integration theory. </w:t>
+        <w:t xml:space="preserve">Dupin, L., &amp; Wexler, M. (2013). Motion perception by a moving observer in a threedimensional environment. </w:t>
       </w:r>
       <w:r>
         <w:rPr>
@@ -4129,7 +4376,7 @@
           <w:noProof/>
           <w:szCs w:val="24"/>
         </w:rPr>
-        <w:t>European Journal of Neuroscience</w:t>
+        <w:t>Journal of Vision</w:t>
       </w:r>
       <w:r>
         <w:rPr>
@@ -4147,15 +4394,15 @@
           <w:noProof/>
           <w:szCs w:val="24"/>
         </w:rPr>
-        <w:t>31</w:t>
-      </w:r>
-      <w:r>
-        <w:rPr>
-          <w:rFonts w:ascii="Calibri" w:hAnsi="Calibri" w:cs="Calibri"/>
-          <w:noProof/>
-          <w:szCs w:val="24"/>
-        </w:rPr>
-        <w:t>(10), 1721–1729. https://doi.org/10.1111/j.1460-9568.2010.07207.x</w:t>
+        <w:t>13</w:t>
+      </w:r>
+      <w:r>
+        <w:rPr>
+          <w:rFonts w:ascii="Calibri" w:hAnsi="Calibri" w:cs="Calibri"/>
+          <w:noProof/>
+          <w:szCs w:val="24"/>
+        </w:rPr>
+        <w:t>(2), 1–14. https://doi.org/10.1167/13.2.15</w:t>
       </w:r>
     </w:p>
     <w:p>
@@ -4178,7 +4425,7 @@
           <w:noProof/>
           <w:szCs w:val="24"/>
         </w:rPr>
-        <w:t xml:space="preserve">Gray, R., MacUga, K., &amp; Regan, D. (2004). Long range interactions between object-motion and self-motion in the perception of movement in depth. </w:t>
+        <w:t xml:space="preserve">Dyde, R. T., &amp; Harris, L. R. (2008). The influence of retinal and extra-retinal motion cues on perceived object motion during self-motion. </w:t>
       </w:r>
       <w:r>
         <w:rPr>
@@ -4188,7 +4435,7 @@
           <w:noProof/>
           <w:szCs w:val="24"/>
         </w:rPr>
-        <w:t>Vision Research</w:t>
+        <w:t>Journal of Vision</w:t>
       </w:r>
       <w:r>
         <w:rPr>
@@ -4206,15 +4453,15 @@
           <w:noProof/>
           <w:szCs w:val="24"/>
         </w:rPr>
-        <w:t>44</w:t>
-      </w:r>
-      <w:r>
-        <w:rPr>
-          <w:rFonts w:ascii="Calibri" w:hAnsi="Calibri" w:cs="Calibri"/>
-          <w:noProof/>
-          <w:szCs w:val="24"/>
-        </w:rPr>
-        <w:t>(2), 179–195. https://doi.org/10.1016/j.visres.2003.09.001</w:t>
+        <w:t>8</w:t>
+      </w:r>
+      <w:r>
+        <w:rPr>
+          <w:rFonts w:ascii="Calibri" w:hAnsi="Calibri" w:cs="Calibri"/>
+          <w:noProof/>
+          <w:szCs w:val="24"/>
+        </w:rPr>
+        <w:t>(14), 1–10. https://doi.org/10.1167/8.14.5</w:t>
       </w:r>
     </w:p>
     <w:p>
@@ -4237,7 +4484,7 @@
           <w:noProof/>
           <w:szCs w:val="24"/>
         </w:rPr>
-        <w:t xml:space="preserve">Henrich, J., Heine, S. J., &amp; Norenzayan, A. (2010). The weirdest people in the world? </w:t>
+        <w:t xml:space="preserve">Fetsch, C. R., Deangelis, G. C., &amp; Angelaki, D. E. (2010). Visual-vestibular cue integration for heading perception: Applications of optimal cue integration theory. </w:t>
       </w:r>
       <w:r>
         <w:rPr>
@@ -4247,7 +4494,7 @@
           <w:noProof/>
           <w:szCs w:val="24"/>
         </w:rPr>
-        <w:t>The Behavioral and Brain Sciences</w:t>
+        <w:t>European Journal of Neuroscience</w:t>
       </w:r>
       <w:r>
         <w:rPr>
@@ -4265,15 +4512,15 @@
           <w:noProof/>
           <w:szCs w:val="24"/>
         </w:rPr>
-        <w:t>33</w:t>
-      </w:r>
-      <w:r>
-        <w:rPr>
-          <w:rFonts w:ascii="Calibri" w:hAnsi="Calibri" w:cs="Calibri"/>
-          <w:noProof/>
-          <w:szCs w:val="24"/>
-        </w:rPr>
-        <w:t>(2–3), 61–83; discussion 83-135. https://doi.org/10.1017/S0140525X0999152X</w:t>
+        <w:t>31</w:t>
+      </w:r>
+      <w:r>
+        <w:rPr>
+          <w:rFonts w:ascii="Calibri" w:hAnsi="Calibri" w:cs="Calibri"/>
+          <w:noProof/>
+          <w:szCs w:val="24"/>
+        </w:rPr>
+        <w:t>(10), 1721–1729. https://doi.org/10.1111/j.1460-9568.2010.07207.x</w:t>
       </w:r>
     </w:p>
     <w:p>
@@ -4296,8 +4543,7 @@
           <w:noProof/>
           <w:szCs w:val="24"/>
         </w:rPr>
-        <w:lastRenderedPageBreak/>
-        <w:t xml:space="preserve">McKee, S. P. (1981). A local mechanism for differential velocity detection. </w:t>
+        <w:t xml:space="preserve">Gray, R., MacUga, K., &amp; Regan, D. (2004). Long range interactions between object-motion and self-motion in the perception of movement in depth. </w:t>
       </w:r>
       <w:r>
         <w:rPr>
@@ -4325,15 +4571,15 @@
           <w:noProof/>
           <w:szCs w:val="24"/>
         </w:rPr>
-        <w:t>21</w:t>
-      </w:r>
-      <w:r>
-        <w:rPr>
-          <w:rFonts w:ascii="Calibri" w:hAnsi="Calibri" w:cs="Calibri"/>
-          <w:noProof/>
-          <w:szCs w:val="24"/>
-        </w:rPr>
-        <w:t>, 491–500.</w:t>
+        <w:t>44</w:t>
+      </w:r>
+      <w:r>
+        <w:rPr>
+          <w:rFonts w:ascii="Calibri" w:hAnsi="Calibri" w:cs="Calibri"/>
+          <w:noProof/>
+          <w:szCs w:val="24"/>
+        </w:rPr>
+        <w:t>(2), 179–195. https://doi.org/10.1016/j.visres.2003.09.001</w:t>
       </w:r>
     </w:p>
     <w:p>
@@ -4348,23 +4594,15 @@
           <w:rFonts w:ascii="Calibri" w:hAnsi="Calibri" w:cs="Calibri"/>
           <w:noProof/>
           <w:szCs w:val="24"/>
-          <w:lang w:val="de-DE"/>
-          <w:rPrChange w:id="261" w:author="Björn Jörges" w:date="2020-01-20T18:28:00Z">
-            <w:rPr>
-              <w:rFonts w:ascii="Calibri" w:hAnsi="Calibri" w:cs="Calibri"/>
-              <w:noProof/>
-              <w:szCs w:val="24"/>
-            </w:rPr>
-          </w:rPrChange>
-        </w:rPr>
-      </w:pPr>
-      <w:r>
-        <w:rPr>
-          <w:rFonts w:ascii="Calibri" w:hAnsi="Calibri" w:cs="Calibri"/>
-          <w:noProof/>
-          <w:szCs w:val="24"/>
-        </w:rPr>
-        <w:t xml:space="preserve">Moscatelli, A., &amp; Lacquaniti, F. (2012). </w:t>
+        </w:rPr>
+      </w:pPr>
+      <w:r>
+        <w:rPr>
+          <w:rFonts w:ascii="Calibri" w:hAnsi="Calibri" w:cs="Calibri"/>
+          <w:noProof/>
+          <w:szCs w:val="24"/>
+        </w:rPr>
+        <w:t xml:space="preserve">Henrich, J., Heine, S. J., &amp; Norenzayan, A. (2010). The weirdest people in the world? </w:t>
       </w:r>
       <w:r>
         <w:rPr>
@@ -4374,15 +4612,15 @@
           <w:noProof/>
           <w:szCs w:val="24"/>
         </w:rPr>
-        <w:t>Modeling psychophysical data at the population-level : The generalized linear mixed model</w:t>
-      </w:r>
-      <w:r>
-        <w:rPr>
-          <w:rFonts w:ascii="Calibri" w:hAnsi="Calibri" w:cs="Calibri"/>
-          <w:noProof/>
-          <w:szCs w:val="24"/>
-        </w:rPr>
-        <w:t xml:space="preserve">. </w:t>
+        <w:t>The Behavioral and Brain Sciences</w:t>
+      </w:r>
+      <w:r>
+        <w:rPr>
+          <w:rFonts w:ascii="Calibri" w:hAnsi="Calibri" w:cs="Calibri"/>
+          <w:noProof/>
+          <w:szCs w:val="24"/>
+        </w:rPr>
+        <w:t xml:space="preserve">, </w:t>
       </w:r>
       <w:r>
         <w:rPr>
@@ -4391,34 +4629,16 @@
           <w:iCs/>
           <w:noProof/>
           <w:szCs w:val="24"/>
-          <w:lang w:val="de-DE"/>
-          <w:rPrChange w:id="262" w:author="Björn Jörges" w:date="2020-01-20T18:28:00Z">
-            <w:rPr>
-              <w:rFonts w:ascii="Calibri" w:hAnsi="Calibri" w:cs="Calibri"/>
-              <w:i/>
-              <w:iCs/>
-              <w:noProof/>
-              <w:szCs w:val="24"/>
-            </w:rPr>
-          </w:rPrChange>
-        </w:rPr>
-        <w:t>12</w:t>
-      </w:r>
-      <w:r>
-        <w:rPr>
-          <w:rFonts w:ascii="Calibri" w:hAnsi="Calibri" w:cs="Calibri"/>
-          <w:noProof/>
-          <w:szCs w:val="24"/>
-          <w:lang w:val="de-DE"/>
-          <w:rPrChange w:id="263" w:author="Björn Jörges" w:date="2020-01-20T18:28:00Z">
-            <w:rPr>
-              <w:rFonts w:ascii="Calibri" w:hAnsi="Calibri" w:cs="Calibri"/>
-              <w:noProof/>
-              <w:szCs w:val="24"/>
-            </w:rPr>
-          </w:rPrChange>
-        </w:rPr>
-        <w:t>(2012), 1–17. https://doi.org/10.1167/12.11.26.Introduction</w:t>
+        </w:rPr>
+        <w:t>33</w:t>
+      </w:r>
+      <w:r>
+        <w:rPr>
+          <w:rFonts w:ascii="Calibri" w:hAnsi="Calibri" w:cs="Calibri"/>
+          <w:noProof/>
+          <w:szCs w:val="24"/>
+        </w:rPr>
+        <w:t>(2–3), 61–83; discussion 83-135. https://doi.org/10.1017/S0140525X0999152X</w:t>
       </w:r>
     </w:p>
     <w:p>
@@ -4440,24 +4660,8 @@
           <w:rFonts w:ascii="Calibri" w:hAnsi="Calibri" w:cs="Calibri"/>
           <w:noProof/>
           <w:szCs w:val="24"/>
-          <w:lang w:val="de-DE"/>
-          <w:rPrChange w:id="264" w:author="Björn Jörges" w:date="2020-01-20T18:28:00Z">
-            <w:rPr>
-              <w:rFonts w:ascii="Calibri" w:hAnsi="Calibri" w:cs="Calibri"/>
-              <w:noProof/>
-              <w:szCs w:val="24"/>
-            </w:rPr>
-          </w:rPrChange>
-        </w:rPr>
-        <w:t xml:space="preserve">Probst, T., Loose, R., Niedeggen, M., &amp; Wist, E. R. (1995). </w:t>
-      </w:r>
-      <w:r>
-        <w:rPr>
-          <w:rFonts w:ascii="Calibri" w:hAnsi="Calibri" w:cs="Calibri"/>
-          <w:noProof/>
-          <w:szCs w:val="24"/>
-        </w:rPr>
-        <w:t xml:space="preserve">Processing of visual motion direction in the fronto-parallel plane in the stationary or moving observer. </w:t>
+        </w:rPr>
+        <w:t xml:space="preserve">Jörges, B., &amp; López-Moliner, J. (2019). Earth-Gravity Congruent Motion Facilitates Ocular Control for Pursuit of Parabolic Trajectories. </w:t>
       </w:r>
       <w:r>
         <w:rPr>
@@ -4467,7 +4671,7 @@
           <w:noProof/>
           <w:szCs w:val="24"/>
         </w:rPr>
-        <w:t>Behavioural Brain Research</w:t>
+        <w:t>Scientific Reports</w:t>
       </w:r>
       <w:r>
         <w:rPr>
@@ -4485,15 +4689,15 @@
           <w:noProof/>
           <w:szCs w:val="24"/>
         </w:rPr>
-        <w:t>70</w:t>
-      </w:r>
-      <w:r>
-        <w:rPr>
-          <w:rFonts w:ascii="Calibri" w:hAnsi="Calibri" w:cs="Calibri"/>
-          <w:noProof/>
-          <w:szCs w:val="24"/>
-        </w:rPr>
-        <w:t>(2), 133–144. https://doi.org/10.1016/0166-4328(95)80003-4</w:t>
+        <w:t>9</w:t>
+      </w:r>
+      <w:r>
+        <w:rPr>
+          <w:rFonts w:ascii="Calibri" w:hAnsi="Calibri" w:cs="Calibri"/>
+          <w:noProof/>
+          <w:szCs w:val="24"/>
+        </w:rPr>
+        <w:t>(1), 1–13. https://doi.org/10.1038/s41598-019-50512-6</w:t>
       </w:r>
     </w:p>
     <w:p>
@@ -4516,7 +4720,7 @@
           <w:noProof/>
           <w:szCs w:val="24"/>
         </w:rPr>
-        <w:t xml:space="preserve">Taylor, M. M., &amp; Creelman, C. D. (1967). PEST: Efficient Estimates on Probability Functions. </w:t>
+        <w:t xml:space="preserve">López-Moliner, J., Brenner, E., Louw, S., &amp; Smeets, J. B. J. (2010). Catching a gently thrown ball. </w:t>
       </w:r>
       <w:r>
         <w:rPr>
@@ -4526,7 +4730,7 @@
           <w:noProof/>
           <w:szCs w:val="24"/>
         </w:rPr>
-        <w:t>The Journal of the Acoustical Society of America</w:t>
+        <w:t>Experimental Brain Research</w:t>
       </w:r>
       <w:r>
         <w:rPr>
@@ -4544,15 +4748,15 @@
           <w:noProof/>
           <w:szCs w:val="24"/>
         </w:rPr>
-        <w:t>41</w:t>
-      </w:r>
-      <w:r>
-        <w:rPr>
-          <w:rFonts w:ascii="Calibri" w:hAnsi="Calibri" w:cs="Calibri"/>
-          <w:noProof/>
-          <w:szCs w:val="24"/>
-        </w:rPr>
-        <w:t>(4A), 782–787. https://doi.org/10.1121/1.1910407</w:t>
+        <w:t>206</w:t>
+      </w:r>
+      <w:r>
+        <w:rPr>
+          <w:rFonts w:ascii="Calibri" w:hAnsi="Calibri" w:cs="Calibri"/>
+          <w:noProof/>
+          <w:szCs w:val="24"/>
+        </w:rPr>
+        <w:t>(4), 409–417. https://doi.org/10.1007/s00221-010-2421-1</w:t>
       </w:r>
     </w:p>
     <w:p>
@@ -4574,24 +4778,8 @@
           <w:rFonts w:ascii="Calibri" w:hAnsi="Calibri" w:cs="Calibri"/>
           <w:noProof/>
           <w:szCs w:val="24"/>
-          <w:lang w:val="de-DE"/>
-          <w:rPrChange w:id="265" w:author="Björn Jörges" w:date="2020-01-20T18:28:00Z">
-            <w:rPr>
-              <w:rFonts w:ascii="Calibri" w:hAnsi="Calibri" w:cs="Calibri"/>
-              <w:noProof/>
-              <w:szCs w:val="24"/>
-            </w:rPr>
-          </w:rPrChange>
-        </w:rPr>
-        <w:t xml:space="preserve">Warren, P. A., &amp; Rushton, S. K. (2008). </w:t>
-      </w:r>
-      <w:r>
-        <w:rPr>
-          <w:rFonts w:ascii="Calibri" w:hAnsi="Calibri" w:cs="Calibri"/>
-          <w:noProof/>
-          <w:szCs w:val="24"/>
-        </w:rPr>
-        <w:t xml:space="preserve">Evidence for flow-parsing in radial flow displays. </w:t>
+        </w:rPr>
+        <w:t xml:space="preserve">McKee, S. P. (1981). A local mechanism for differential velocity detection. </w:t>
       </w:r>
       <w:r>
         <w:rPr>
@@ -4619,15 +4807,15 @@
           <w:noProof/>
           <w:szCs w:val="24"/>
         </w:rPr>
-        <w:t>48</w:t>
-      </w:r>
-      <w:r>
-        <w:rPr>
-          <w:rFonts w:ascii="Calibri" w:hAnsi="Calibri" w:cs="Calibri"/>
-          <w:noProof/>
-          <w:szCs w:val="24"/>
-        </w:rPr>
-        <w:t>(5), 655–663. https://doi.org/10.1016/j.visres.2007.10.023</w:t>
+        <w:t>21</w:t>
+      </w:r>
+      <w:r>
+        <w:rPr>
+          <w:rFonts w:ascii="Calibri" w:hAnsi="Calibri" w:cs="Calibri"/>
+          <w:noProof/>
+          <w:szCs w:val="24"/>
+        </w:rPr>
+        <w:t>, 491–500.</w:t>
       </w:r>
     </w:p>
     <w:p>
@@ -4641,15 +4829,16 @@
         <w:rPr>
           <w:rFonts w:ascii="Calibri" w:hAnsi="Calibri" w:cs="Calibri"/>
           <w:noProof/>
-        </w:rPr>
-      </w:pPr>
-      <w:r>
-        <w:rPr>
-          <w:rFonts w:ascii="Calibri" w:hAnsi="Calibri" w:cs="Calibri"/>
-          <w:noProof/>
-          <w:szCs w:val="24"/>
-        </w:rPr>
-        <w:t xml:space="preserve">Warren, P. A., &amp; Rushton, S. K. (2009). Perception of scene-relative object movement: Optic flow parsing and the contribution of monocular depth cues. </w:t>
+          <w:szCs w:val="24"/>
+        </w:rPr>
+      </w:pPr>
+      <w:r>
+        <w:rPr>
+          <w:rFonts w:ascii="Calibri" w:hAnsi="Calibri" w:cs="Calibri"/>
+          <w:noProof/>
+          <w:szCs w:val="24"/>
+        </w:rPr>
+        <w:t xml:space="preserve">Moscatelli, A., &amp; Lacquaniti, F. (2012). </w:t>
       </w:r>
       <w:r>
         <w:rPr>
@@ -4659,15 +4848,15 @@
           <w:noProof/>
           <w:szCs w:val="24"/>
         </w:rPr>
-        <w:t>Vision Research</w:t>
-      </w:r>
-      <w:r>
-        <w:rPr>
-          <w:rFonts w:ascii="Calibri" w:hAnsi="Calibri" w:cs="Calibri"/>
-          <w:noProof/>
-          <w:szCs w:val="24"/>
-        </w:rPr>
-        <w:t xml:space="preserve">, </w:t>
+        <w:t>Modeling psychophysical data at the population-level : The generalized linear mixed model</w:t>
+      </w:r>
+      <w:r>
+        <w:rPr>
+          <w:rFonts w:ascii="Calibri" w:hAnsi="Calibri" w:cs="Calibri"/>
+          <w:noProof/>
+          <w:szCs w:val="24"/>
+        </w:rPr>
+        <w:t xml:space="preserve">. </w:t>
       </w:r>
       <w:r>
         <w:rPr>
@@ -4677,15 +4866,15 @@
           <w:noProof/>
           <w:szCs w:val="24"/>
         </w:rPr>
-        <w:t>49</w:t>
-      </w:r>
-      <w:r>
-        <w:rPr>
-          <w:rFonts w:ascii="Calibri" w:hAnsi="Calibri" w:cs="Calibri"/>
-          <w:noProof/>
-          <w:szCs w:val="24"/>
-        </w:rPr>
-        <w:t>(11), 1406–1419. https://doi.org/10.1016/j.visres.2009.01.016</w:t>
+        <w:t>12</w:t>
+      </w:r>
+      <w:r>
+        <w:rPr>
+          <w:rFonts w:ascii="Calibri" w:hAnsi="Calibri" w:cs="Calibri"/>
+          <w:noProof/>
+          <w:szCs w:val="24"/>
+        </w:rPr>
+        <w:t>(2012), 1–17. https://doi.org/10.1167/12.11.26.Introduction</w:t>
       </w:r>
     </w:p>
     <w:p>
@@ -4696,15 +4885,252 @@
         <w:adjustRightInd w:val="0"/>
         <w:spacing w:line="240" w:lineRule="auto"/>
         <w:ind w:left="480" w:hanging="480"/>
-        <w:pPrChange w:id="266" w:author="Björn Jörges" w:date="2020-01-20T18:02:00Z">
+        <w:rPr>
+          <w:rFonts w:ascii="Calibri" w:hAnsi="Calibri" w:cs="Calibri"/>
+          <w:noProof/>
+          <w:szCs w:val="24"/>
+        </w:rPr>
+      </w:pPr>
+      <w:r>
+        <w:rPr>
+          <w:rFonts w:ascii="Calibri" w:hAnsi="Calibri" w:cs="Calibri"/>
+          <w:noProof/>
+          <w:szCs w:val="24"/>
+        </w:rPr>
+        <w:t xml:space="preserve">Probst, T., Loose, R., Niedeggen, M., &amp; Wist, E. R. (1995). Processing of visual motion direction in the fronto-parallel plane in the stationary or moving observer. </w:t>
+      </w:r>
+      <w:r>
+        <w:rPr>
+          <w:rFonts w:ascii="Calibri" w:hAnsi="Calibri" w:cs="Calibri"/>
+          <w:i/>
+          <w:iCs/>
+          <w:noProof/>
+          <w:szCs w:val="24"/>
+        </w:rPr>
+        <w:t>Behavioural Brain Research</w:t>
+      </w:r>
+      <w:r>
+        <w:rPr>
+          <w:rFonts w:ascii="Calibri" w:hAnsi="Calibri" w:cs="Calibri"/>
+          <w:noProof/>
+          <w:szCs w:val="24"/>
+        </w:rPr>
+        <w:t xml:space="preserve">, </w:t>
+      </w:r>
+      <w:r>
+        <w:rPr>
+          <w:rFonts w:ascii="Calibri" w:hAnsi="Calibri" w:cs="Calibri"/>
+          <w:i/>
+          <w:iCs/>
+          <w:noProof/>
+          <w:szCs w:val="24"/>
+        </w:rPr>
+        <w:t>70</w:t>
+      </w:r>
+      <w:r>
+        <w:rPr>
+          <w:rFonts w:ascii="Calibri" w:hAnsi="Calibri" w:cs="Calibri"/>
+          <w:noProof/>
+          <w:szCs w:val="24"/>
+        </w:rPr>
+        <w:t>(2), 133–144. https://doi.org/10.1016/0166-4328(95)80003-4</w:t>
+      </w:r>
+    </w:p>
+    <w:p>
+      <w:pPr>
+        <w:widowControl w:val="0"/>
+        <w:autoSpaceDE w:val="0"/>
+        <w:autoSpaceDN w:val="0"/>
+        <w:adjustRightInd w:val="0"/>
+        <w:spacing w:line="240" w:lineRule="auto"/>
+        <w:ind w:left="480" w:hanging="480"/>
+        <w:rPr>
+          <w:rFonts w:ascii="Calibri" w:hAnsi="Calibri" w:cs="Calibri"/>
+          <w:noProof/>
+          <w:szCs w:val="24"/>
+        </w:rPr>
+      </w:pPr>
+      <w:r>
+        <w:rPr>
+          <w:rFonts w:ascii="Calibri" w:hAnsi="Calibri" w:cs="Calibri"/>
+          <w:noProof/>
+          <w:szCs w:val="24"/>
+        </w:rPr>
+        <w:t xml:space="preserve">Taylor, M. M., &amp; Creelman, C. D. (1967). PEST: Efficient Estimates on Probability Functions. </w:t>
+      </w:r>
+      <w:r>
+        <w:rPr>
+          <w:rFonts w:ascii="Calibri" w:hAnsi="Calibri" w:cs="Calibri"/>
+          <w:i/>
+          <w:iCs/>
+          <w:noProof/>
+          <w:szCs w:val="24"/>
+        </w:rPr>
+        <w:t>The Journal of the Acoustical Society of America</w:t>
+      </w:r>
+      <w:r>
+        <w:rPr>
+          <w:rFonts w:ascii="Calibri" w:hAnsi="Calibri" w:cs="Calibri"/>
+          <w:noProof/>
+          <w:szCs w:val="24"/>
+        </w:rPr>
+        <w:t xml:space="preserve">, </w:t>
+      </w:r>
+      <w:r>
+        <w:rPr>
+          <w:rFonts w:ascii="Calibri" w:hAnsi="Calibri" w:cs="Calibri"/>
+          <w:i/>
+          <w:iCs/>
+          <w:noProof/>
+          <w:szCs w:val="24"/>
+        </w:rPr>
+        <w:t>41</w:t>
+      </w:r>
+      <w:r>
+        <w:rPr>
+          <w:rFonts w:ascii="Calibri" w:hAnsi="Calibri" w:cs="Calibri"/>
+          <w:noProof/>
+          <w:szCs w:val="24"/>
+        </w:rPr>
+        <w:t>(4A), 782–787. https://doi.org/10.1121/1.1910407</w:t>
+      </w:r>
+    </w:p>
+    <w:p>
+      <w:pPr>
+        <w:widowControl w:val="0"/>
+        <w:autoSpaceDE w:val="0"/>
+        <w:autoSpaceDN w:val="0"/>
+        <w:adjustRightInd w:val="0"/>
+        <w:spacing w:line="240" w:lineRule="auto"/>
+        <w:ind w:left="480" w:hanging="480"/>
+        <w:rPr>
+          <w:rFonts w:ascii="Calibri" w:hAnsi="Calibri" w:cs="Calibri"/>
+          <w:noProof/>
+          <w:szCs w:val="24"/>
+        </w:rPr>
+      </w:pPr>
+      <w:r>
+        <w:rPr>
+          <w:rFonts w:ascii="Calibri" w:hAnsi="Calibri" w:cs="Calibri"/>
+          <w:noProof/>
+          <w:szCs w:val="24"/>
+        </w:rPr>
+        <w:t xml:space="preserve">Warren, P. A., &amp; Rushton, S. K. (2008). Evidence for flow-parsing in radial flow displays. </w:t>
+      </w:r>
+      <w:r>
+        <w:rPr>
+          <w:rFonts w:ascii="Calibri" w:hAnsi="Calibri" w:cs="Calibri"/>
+          <w:i/>
+          <w:iCs/>
+          <w:noProof/>
+          <w:szCs w:val="24"/>
+        </w:rPr>
+        <w:t>Vision Research</w:t>
+      </w:r>
+      <w:r>
+        <w:rPr>
+          <w:rFonts w:ascii="Calibri" w:hAnsi="Calibri" w:cs="Calibri"/>
+          <w:noProof/>
+          <w:szCs w:val="24"/>
+        </w:rPr>
+        <w:t xml:space="preserve">, </w:t>
+      </w:r>
+      <w:r>
+        <w:rPr>
+          <w:rFonts w:ascii="Calibri" w:hAnsi="Calibri" w:cs="Calibri"/>
+          <w:i/>
+          <w:iCs/>
+          <w:noProof/>
+          <w:szCs w:val="24"/>
+        </w:rPr>
+        <w:t>48</w:t>
+      </w:r>
+      <w:r>
+        <w:rPr>
+          <w:rFonts w:ascii="Calibri" w:hAnsi="Calibri" w:cs="Calibri"/>
+          <w:noProof/>
+          <w:szCs w:val="24"/>
+        </w:rPr>
+        <w:t>(5), 655–663. https://doi.org/10.1016/j.visres.2007.10.023</w:t>
+      </w:r>
+    </w:p>
+    <w:p>
+      <w:pPr>
+        <w:widowControl w:val="0"/>
+        <w:autoSpaceDE w:val="0"/>
+        <w:autoSpaceDN w:val="0"/>
+        <w:adjustRightInd w:val="0"/>
+        <w:spacing w:line="240" w:lineRule="auto"/>
+        <w:ind w:left="480" w:hanging="480"/>
+        <w:rPr>
+          <w:rFonts w:ascii="Calibri" w:hAnsi="Calibri" w:cs="Calibri"/>
+          <w:noProof/>
+        </w:rPr>
+      </w:pPr>
+      <w:r>
+        <w:rPr>
+          <w:rFonts w:ascii="Calibri" w:hAnsi="Calibri" w:cs="Calibri"/>
+          <w:noProof/>
+          <w:szCs w:val="24"/>
+        </w:rPr>
+        <w:t xml:space="preserve">Warren, P. A., &amp; Rushton, S. K. (2009). Perception of scene-relative object movement: Optic flow parsing and the contribution of monocular depth cues. </w:t>
+      </w:r>
+      <w:r>
+        <w:rPr>
+          <w:rFonts w:ascii="Calibri" w:hAnsi="Calibri" w:cs="Calibri"/>
+          <w:i/>
+          <w:iCs/>
+          <w:noProof/>
+          <w:szCs w:val="24"/>
+        </w:rPr>
+        <w:t>Vision Research</w:t>
+      </w:r>
+      <w:r>
+        <w:rPr>
+          <w:rFonts w:ascii="Calibri" w:hAnsi="Calibri" w:cs="Calibri"/>
+          <w:noProof/>
+          <w:szCs w:val="24"/>
+        </w:rPr>
+        <w:t xml:space="preserve">, </w:t>
+      </w:r>
+      <w:r>
+        <w:rPr>
+          <w:rFonts w:ascii="Calibri" w:hAnsi="Calibri" w:cs="Calibri"/>
+          <w:i/>
+          <w:iCs/>
+          <w:noProof/>
+          <w:szCs w:val="24"/>
+        </w:rPr>
+        <w:t>49</w:t>
+      </w:r>
+      <w:r>
+        <w:rPr>
+          <w:rFonts w:ascii="Calibri" w:hAnsi="Calibri" w:cs="Calibri"/>
+          <w:noProof/>
+          <w:szCs w:val="24"/>
+        </w:rPr>
+        <w:t>(11), 1406–1419. https://doi.org/10.1016/j.visres.2009.01.016</w:t>
+      </w:r>
+    </w:p>
+    <w:p>
+      <w:pPr>
+        <w:widowControl w:val="0"/>
+        <w:autoSpaceDE w:val="0"/>
+        <w:autoSpaceDN w:val="0"/>
+        <w:adjustRightInd w:val="0"/>
+        <w:spacing w:line="240" w:lineRule="auto"/>
+        <w:ind w:left="480" w:hanging="480"/>
+        <w:pPrChange w:id="291" w:author="Björn Jörges" w:date="2020-01-20T18:02:00Z">
           <w:pPr>
             <w:jc w:val="both"/>
           </w:pPr>
         </w:pPrChange>
       </w:pPr>
-      <w:r>
-        <w:fldChar w:fldCharType="end"/>
-      </w:r>
+      <w:ins w:id="292" w:author="Björn Jörges" w:date="2020-01-21T03:20:00Z">
+        <w:r>
+          <w:fldChar w:fldCharType="end"/>
+        </w:r>
+      </w:ins>
     </w:p>
     <w:sectPr>
       <w:pgSz w:w="12240" w:h="15840"/>
@@ -4718,14 +5144,14 @@
 
 <file path=word/comments.xml><?xml version="1.0" encoding="utf-8"?>
 <w:comments xmlns:wpc="http://schemas.microsoft.com/office/word/2010/wordprocessingCanvas" xmlns:cx="http://schemas.microsoft.com/office/drawing/2014/chartex" xmlns:cx1="http://schemas.microsoft.com/office/drawing/2015/9/8/chartex" xmlns:cx2="http://schemas.microsoft.com/office/drawing/2015/10/21/chartex" xmlns:cx3="http://schemas.microsoft.com/office/drawing/2016/5/9/chartex" xmlns:cx4="http://schemas.microsoft.com/office/drawing/2016/5/10/chartex" xmlns:cx5="http://schemas.microsoft.com/office/drawing/2016/5/11/chartex" xmlns:cx6="http://schemas.microsoft.com/office/drawing/2016/5/12/chartex" xmlns:cx7="http://schemas.microsoft.com/office/drawing/2016/5/13/chartex" xmlns:cx8="http://schemas.microsoft.com/office/drawing/2016/5/14/chartex" xmlns:mc="http://schemas.openxmlformats.org/markup-compatibility/2006" xmlns:aink="http://schemas.microsoft.com/office/drawing/2016/ink" xmlns:am3d="http://schemas.microsoft.com/office/drawing/2017/model3d" xmlns:o="urn:schemas-microsoft-com:office:office" xmlns:r="http://schemas.openxmlformats.org/officeDocument/2006/relationships" xmlns:m="http://schemas.openxmlformats.org/officeDocument/2006/math" xmlns:v="urn:schemas-microsoft-com:vml" xmlns:wp14="http://schemas.microsoft.com/office/word/2010/wordprocessingDrawing" xmlns:wp="http://schemas.openxmlformats.org/drawingml/2006/wordprocessingDrawing" xmlns:w10="urn:schemas-microsoft-com:office:word" xmlns:w="http://schemas.openxmlformats.org/wordprocessingml/2006/main" xmlns:w14="http://schemas.microsoft.com/office/word/2010/wordml" xmlns:w15="http://schemas.microsoft.com/office/word/2012/wordml" xmlns:w16cid="http://schemas.microsoft.com/office/word/2016/wordml/cid" xmlns:w16se="http://schemas.microsoft.com/office/word/2015/wordml/symex" xmlns:wpg="http://schemas.microsoft.com/office/word/2010/wordprocessingGroup" xmlns:wpi="http://schemas.microsoft.com/office/word/2010/wordprocessingInk" xmlns:wne="http://schemas.microsoft.com/office/word/2006/wordml" xmlns:wps="http://schemas.microsoft.com/office/word/2010/wordprocessingShape" mc:Ignorable="w14 w15 w16se w16cid wp14">
-  <w:comment w:id="171" w:author="Laurence Roy Harris" w:date="2020-01-14T20:11:00Z" w:initials="LRH">
-    <w:p>
-      <w:pPr>
-        <w:pStyle w:val="CommentText"/>
-      </w:pPr>
-      <w:r>
-        <w:rPr>
-          <w:rStyle w:val="CommentReference"/>
+  <w:comment w:id="194" w:author="Laurence Roy Harris" w:date="2020-01-14T20:11:00Z" w:initials="LRH">
+    <w:p>
+      <w:pPr>
+        <w:pStyle w:val="Kommentartext"/>
+      </w:pPr>
+      <w:r>
+        <w:rPr>
+          <w:rStyle w:val="Kommentarzeichen"/>
         </w:rPr>
         <w:annotationRef/>
       </w:r>
@@ -4734,14 +5160,14 @@
       </w:r>
     </w:p>
   </w:comment>
-  <w:comment w:id="195" w:author="Laurence Roy Harris" w:date="2020-01-14T20:12:00Z" w:initials="LRH">
-    <w:p>
-      <w:pPr>
-        <w:pStyle w:val="CommentText"/>
-      </w:pPr>
-      <w:r>
-        <w:rPr>
-          <w:rStyle w:val="CommentReference"/>
+  <w:comment w:id="218" w:author="Laurence Roy Harris" w:date="2020-01-14T20:12:00Z" w:initials="LRH">
+    <w:p>
+      <w:pPr>
+        <w:pStyle w:val="Kommentartext"/>
+      </w:pPr>
+      <w:r>
+        <w:rPr>
+          <w:rStyle w:val="Kommentarzeichen"/>
         </w:rPr>
         <w:annotationRef/>
       </w:r>
@@ -4750,33 +5176,33 @@
       </w:r>
     </w:p>
   </w:comment>
-  <w:comment w:id="196" w:author="Björn Jörges" w:date="2020-01-17T16:49:00Z" w:initials="BJ">
-    <w:p>
-      <w:pPr>
-        <w:pStyle w:val="CommentText"/>
-      </w:pPr>
-      <w:r>
-        <w:rPr>
-          <w:rStyle w:val="CommentReference"/>
+  <w:comment w:id="219" w:author="Björn Jörges" w:date="2020-01-17T16:49:00Z" w:initials="BJ">
+    <w:p>
+      <w:pPr>
+        <w:pStyle w:val="Kommentartext"/>
+      </w:pPr>
+      <w:r>
+        <w:rPr>
+          <w:rStyle w:val="Kommentarzeichen"/>
         </w:rPr>
         <w:annotationRef/>
       </w:r>
       <w:r>
         <w:rPr>
-          <w:rStyle w:val="CommentReference"/>
+          <w:rStyle w:val="Kommentarzeichen"/>
         </w:rPr>
         <w:t>Added a reference</w:t>
       </w:r>
     </w:p>
   </w:comment>
-  <w:comment w:id="209" w:author="Laurence Roy Harris" w:date="2020-01-14T20:15:00Z" w:initials="LRH">
-    <w:p>
-      <w:pPr>
-        <w:pStyle w:val="CommentText"/>
-      </w:pPr>
-      <w:r>
-        <w:rPr>
-          <w:rStyle w:val="CommentReference"/>
+  <w:comment w:id="232" w:author="Laurence Roy Harris" w:date="2020-01-14T20:15:00Z" w:initials="LRH">
+    <w:p>
+      <w:pPr>
+        <w:pStyle w:val="Kommentartext"/>
+      </w:pPr>
+      <w:r>
+        <w:rPr>
+          <w:rStyle w:val="Kommentarzeichen"/>
         </w:rPr>
         <w:annotationRef/>
       </w:r>
@@ -4785,33 +5211,33 @@
       </w:r>
     </w:p>
   </w:comment>
-  <w:comment w:id="210" w:author="Björn Jörges" w:date="2020-01-17T16:51:00Z" w:initials="BJ">
-    <w:p>
-      <w:pPr>
-        <w:pStyle w:val="CommentText"/>
-      </w:pPr>
-      <w:r>
-        <w:rPr>
-          <w:rStyle w:val="CommentReference"/>
+  <w:comment w:id="233" w:author="Björn Jörges" w:date="2020-01-17T16:51:00Z" w:initials="BJ">
+    <w:p>
+      <w:pPr>
+        <w:pStyle w:val="Kommentartext"/>
+      </w:pPr>
+      <w:r>
+        <w:rPr>
+          <w:rStyle w:val="Kommentarzeichen"/>
         </w:rPr>
         <w:annotationRef/>
       </w:r>
       <w:r>
         <w:rPr>
-          <w:rStyle w:val="CommentReference"/>
+          <w:rStyle w:val="Kommentarzeichen"/>
         </w:rPr>
         <w:t>Added McKee, who speaks of Weber Fractions</w:t>
       </w:r>
     </w:p>
   </w:comment>
-  <w:comment w:id="213" w:author="Laurence Roy Harris" w:date="2020-01-14T20:17:00Z" w:initials="LRH">
-    <w:p>
-      <w:pPr>
-        <w:pStyle w:val="CommentText"/>
-      </w:pPr>
-      <w:r>
-        <w:rPr>
-          <w:rStyle w:val="CommentReference"/>
+  <w:comment w:id="236" w:author="Laurence Roy Harris" w:date="2020-01-14T20:17:00Z" w:initials="LRH">
+    <w:p>
+      <w:pPr>
+        <w:pStyle w:val="Kommentartext"/>
+      </w:pPr>
+      <w:r>
+        <w:rPr>
+          <w:rStyle w:val="Kommentarzeichen"/>
         </w:rPr>
         <w:annotationRef/>
       </w:r>
@@ -4820,14 +5246,14 @@
       </w:r>
     </w:p>
   </w:comment>
-  <w:comment w:id="214" w:author="Björn Jörges" w:date="2020-01-17T16:48:00Z" w:initials="BJ">
-    <w:p>
-      <w:pPr>
-        <w:pStyle w:val="CommentText"/>
-      </w:pPr>
-      <w:r>
-        <w:rPr>
-          <w:rStyle w:val="CommentReference"/>
+  <w:comment w:id="237" w:author="Björn Jörges" w:date="2020-01-17T16:48:00Z" w:initials="BJ">
+    <w:p>
+      <w:pPr>
+        <w:pStyle w:val="Kommentartext"/>
+      </w:pPr>
+      <w:r>
+        <w:rPr>
+          <w:rStyle w:val="Kommentarzeichen"/>
         </w:rPr>
         <w:annotationRef/>
       </w:r>
@@ -4836,20 +5262,53 @@
       </w:r>
     </w:p>
   </w:comment>
-  <w:comment w:id="240" w:author="Laurence Roy Harris" w:date="2020-01-14T20:19:00Z" w:initials="LRH">
-    <w:p>
-      <w:pPr>
-        <w:pStyle w:val="CommentText"/>
-      </w:pPr>
-      <w:r>
-        <w:rPr>
-          <w:rStyle w:val="CommentReference"/>
+  <w:comment w:id="263" w:author="Laurence Roy Harris" w:date="2020-01-14T20:19:00Z" w:initials="LRH">
+    <w:p>
+      <w:pPr>
+        <w:pStyle w:val="Kommentartext"/>
+      </w:pPr>
+      <w:r>
+        <w:rPr>
+          <w:rStyle w:val="Kommentarzeichen"/>
         </w:rPr>
         <w:annotationRef/>
       </w:r>
       <w:r>
         <w:t>Is power normally given as a percentage? (Forgive my ignorance)</w:t>
       </w:r>
+    </w:p>
+  </w:comment>
+  <w:comment w:id="276" w:author="Björn Jörges" w:date="2020-01-21T03:21:00Z" w:initials="BJ">
+    <w:p>
+      <w:pPr>
+        <w:pStyle w:val="Kommentartext"/>
+      </w:pPr>
+      <w:r>
+        <w:rPr>
+          <w:rStyle w:val="Kommentarzeichen"/>
+        </w:rPr>
+        <w:annotationRef/>
+      </w:r>
+      <w:r>
+        <w:rPr>
+          <w:rStyle w:val="Kommentarzeichen"/>
+        </w:rPr>
+        <w:t xml:space="preserve">(I should probably add a figure about our pilot </w:t>
+      </w:r>
+      <w:r>
+        <w:rPr>
+          <w:rStyle w:val="Kommentarzeichen"/>
+        </w:rPr>
+        <w:t>data.</w:t>
+      </w:r>
+      <w:r>
+        <w:rPr>
+          <w:rStyle w:val="Kommentarzeichen"/>
+        </w:rPr>
+        <w:t>)</w:t>
+      </w:r>
+      <w:bookmarkStart w:id="277" w:name="_GoBack"/>
+      <w:bookmarkEnd w:id="277"/>
     </w:p>
   </w:comment>
 </w:comments>
@@ -4865,6 +5324,7 @@
   <w15:commentEx w15:paraId="7F5B9665" w15:done="0"/>
   <w15:commentEx w15:paraId="75F861C7" w15:paraIdParent="7F5B9665" w15:done="0"/>
   <w15:commentEx w15:paraId="52BF37A6" w15:done="1"/>
+  <w15:commentEx w15:paraId="46F61415" w15:done="0"/>
 </w15:commentsEx>
 </file>
 
@@ -4878,6 +5338,7 @@
   <w16cid:commentId w16cid:paraId="7F5B9665" w16cid:durableId="21C8A04C"/>
   <w16cid:commentId w16cid:paraId="75F861C7" w16cid:durableId="21CC63D8"/>
   <w16cid:commentId w16cid:paraId="52BF37A6" w16cid:durableId="21C8A0D7"/>
+  <w16cid:commentId w16cid:paraId="46F61415" w16cid:durableId="21D0ECBF"/>
 </w16cid:commentsIds>
 </file>
 
@@ -5467,7 +5928,7 @@
       </w:pPr>
     </w:pPrDefault>
   </w:docDefaults>
-  <w:latentStyles w:defLockedState="0" w:defUIPriority="99" w:defSemiHidden="0" w:defUnhideWhenUsed="0" w:defQFormat="0" w:count="376">
+  <w:latentStyles w:defLockedState="0" w:defUIPriority="99" w:defSemiHidden="0" w:defUnhideWhenUsed="0" w:defQFormat="0" w:count="375">
     <w:lsdException w:name="Normal" w:uiPriority="0" w:qFormat="1"/>
     <w:lsdException w:name="heading 1" w:uiPriority="9" w:qFormat="1"/>
     <w:lsdException w:name="heading 2" w:semiHidden="1" w:uiPriority="9" w:unhideWhenUsed="1" w:qFormat="1"/>
@@ -5843,19 +6304,18 @@
     <w:lsdException w:name="Smart Hyperlink" w:semiHidden="1" w:unhideWhenUsed="1"/>
     <w:lsdException w:name="Hashtag" w:semiHidden="1" w:unhideWhenUsed="1"/>
     <w:lsdException w:name="Unresolved Mention" w:semiHidden="1" w:unhideWhenUsed="1"/>
-    <w:lsdException w:name="Smart Link" w:semiHidden="1" w:unhideWhenUsed="1"/>
   </w:latentStyles>
-  <w:style w:type="paragraph" w:default="1" w:styleId="Normal">
+  <w:style w:type="paragraph" w:default="1" w:styleId="Standard">
     <w:name w:val="Normal"/>
     <w:qFormat/>
   </w:style>
-  <w:style w:type="character" w:default="1" w:styleId="DefaultParagraphFont">
+  <w:style w:type="character" w:default="1" w:styleId="Absatz-Standardschriftart">
     <w:name w:val="Default Paragraph Font"/>
     <w:uiPriority w:val="1"/>
     <w:semiHidden/>
     <w:unhideWhenUsed/>
   </w:style>
-  <w:style w:type="table" w:default="1" w:styleId="TableNormal">
+  <w:style w:type="table" w:default="1" w:styleId="NormaleTabelle">
     <w:name w:val="Normal Table"/>
     <w:uiPriority w:val="99"/>
     <w:semiHidden/>
@@ -5870,15 +6330,15 @@
       </w:tblCellMar>
     </w:tblPr>
   </w:style>
-  <w:style w:type="numbering" w:default="1" w:styleId="NoList">
+  <w:style w:type="numbering" w:default="1" w:styleId="KeineListe">
     <w:name w:val="No List"/>
     <w:uiPriority w:val="99"/>
     <w:semiHidden/>
     <w:unhideWhenUsed/>
   </w:style>
-  <w:style w:type="paragraph" w:styleId="ListParagraph">
+  <w:style w:type="paragraph" w:styleId="Listenabsatz">
     <w:name w:val="List Paragraph"/>
-    <w:basedOn w:val="Normal"/>
+    <w:basedOn w:val="Standard"/>
     <w:uiPriority w:val="34"/>
     <w:qFormat/>
     <w:rsid w:val="00635780"/>
@@ -5887,9 +6347,9 @@
       <w:contextualSpacing/>
     </w:pPr>
   </w:style>
-  <w:style w:type="character" w:styleId="CommentReference">
+  <w:style w:type="character" w:styleId="Kommentarzeichen">
     <w:name w:val="annotation reference"/>
-    <w:basedOn w:val="DefaultParagraphFont"/>
+    <w:basedOn w:val="Absatz-Standardschriftart"/>
     <w:uiPriority w:val="99"/>
     <w:semiHidden/>
     <w:unhideWhenUsed/>
@@ -5899,10 +6359,10 @@
       <w:szCs w:val="16"/>
     </w:rPr>
   </w:style>
-  <w:style w:type="paragraph" w:styleId="CommentText">
+  <w:style w:type="paragraph" w:styleId="Kommentartext">
     <w:name w:val="annotation text"/>
-    <w:basedOn w:val="Normal"/>
-    <w:link w:val="CommentTextChar"/>
+    <w:basedOn w:val="Standard"/>
+    <w:link w:val="KommentartextZchn"/>
     <w:uiPriority w:val="99"/>
     <w:semiHidden/>
     <w:unhideWhenUsed/>
@@ -5915,10 +6375,10 @@
       <w:szCs w:val="20"/>
     </w:rPr>
   </w:style>
-  <w:style w:type="character" w:customStyle="1" w:styleId="CommentTextChar">
-    <w:name w:val="Comment Text Char"/>
-    <w:basedOn w:val="DefaultParagraphFont"/>
-    <w:link w:val="CommentText"/>
+  <w:style w:type="character" w:customStyle="1" w:styleId="KommentartextZchn">
+    <w:name w:val="Kommentartext Zchn"/>
+    <w:basedOn w:val="Absatz-Standardschriftart"/>
+    <w:link w:val="Kommentartext"/>
     <w:uiPriority w:val="99"/>
     <w:semiHidden/>
     <w:rsid w:val="00ED3DA0"/>
@@ -5927,11 +6387,11 @@
       <w:szCs w:val="20"/>
     </w:rPr>
   </w:style>
-  <w:style w:type="paragraph" w:styleId="CommentSubject">
+  <w:style w:type="paragraph" w:styleId="Kommentarthema">
     <w:name w:val="annotation subject"/>
-    <w:basedOn w:val="CommentText"/>
-    <w:next w:val="CommentText"/>
-    <w:link w:val="CommentSubjectChar"/>
+    <w:basedOn w:val="Kommentartext"/>
+    <w:next w:val="Kommentartext"/>
+    <w:link w:val="KommentarthemaZchn"/>
     <w:uiPriority w:val="99"/>
     <w:semiHidden/>
     <w:unhideWhenUsed/>
@@ -5941,10 +6401,10 @@
       <w:bCs/>
     </w:rPr>
   </w:style>
-  <w:style w:type="character" w:customStyle="1" w:styleId="CommentSubjectChar">
-    <w:name w:val="Comment Subject Char"/>
-    <w:basedOn w:val="CommentTextChar"/>
-    <w:link w:val="CommentSubject"/>
+  <w:style w:type="character" w:customStyle="1" w:styleId="KommentarthemaZchn">
+    <w:name w:val="Kommentarthema Zchn"/>
+    <w:basedOn w:val="KommentartextZchn"/>
+    <w:link w:val="Kommentarthema"/>
     <w:uiPriority w:val="99"/>
     <w:semiHidden/>
     <w:rsid w:val="00ED3DA0"/>
@@ -5955,10 +6415,10 @@
       <w:szCs w:val="20"/>
     </w:rPr>
   </w:style>
-  <w:style w:type="paragraph" w:styleId="BalloonText">
+  <w:style w:type="paragraph" w:styleId="Sprechblasentext">
     <w:name w:val="Balloon Text"/>
-    <w:basedOn w:val="Normal"/>
-    <w:link w:val="BalloonTextChar"/>
+    <w:basedOn w:val="Standard"/>
+    <w:link w:val="SprechblasentextZchn"/>
     <w:uiPriority w:val="99"/>
     <w:semiHidden/>
     <w:unhideWhenUsed/>
@@ -5972,10 +6432,10 @@
       <w:szCs w:val="18"/>
     </w:rPr>
   </w:style>
-  <w:style w:type="character" w:customStyle="1" w:styleId="BalloonTextChar">
-    <w:name w:val="Balloon Text Char"/>
-    <w:basedOn w:val="DefaultParagraphFont"/>
-    <w:link w:val="BalloonText"/>
+  <w:style w:type="character" w:customStyle="1" w:styleId="SprechblasentextZchn">
+    <w:name w:val="Sprechblasentext Zchn"/>
+    <w:basedOn w:val="Absatz-Standardschriftart"/>
+    <w:link w:val="Sprechblasentext"/>
     <w:uiPriority w:val="99"/>
     <w:semiHidden/>
     <w:rsid w:val="00ED3DA0"/>
@@ -5985,9 +6445,9 @@
       <w:szCs w:val="18"/>
     </w:rPr>
   </w:style>
-  <w:style w:type="character" w:styleId="PlaceholderText">
+  <w:style w:type="character" w:styleId="Platzhaltertext">
     <w:name w:val="Placeholder Text"/>
-    <w:basedOn w:val="DefaultParagraphFont"/>
+    <w:basedOn w:val="Absatz-Standardschriftart"/>
     <w:uiPriority w:val="99"/>
     <w:semiHidden/>
     <w:rsid w:val="000D42C2"/>
@@ -5997,7 +6457,7 @@
   </w:style>
   <w:style w:type="character" w:styleId="Hyperlink">
     <w:name w:val="Hyperlink"/>
-    <w:basedOn w:val="DefaultParagraphFont"/>
+    <w:basedOn w:val="Absatz-Standardschriftart"/>
     <w:uiPriority w:val="99"/>
     <w:unhideWhenUsed/>
     <w:rsid w:val="00B821DA"/>
@@ -6006,9 +6466,9 @@
       <w:u w:val="single"/>
     </w:rPr>
   </w:style>
-  <w:style w:type="character" w:styleId="UnresolvedMention">
+  <w:style w:type="character" w:styleId="NichtaufgelsteErwhnung">
     <w:name w:val="Unresolved Mention"/>
-    <w:basedOn w:val="DefaultParagraphFont"/>
+    <w:basedOn w:val="Absatz-Standardschriftart"/>
     <w:uiPriority w:val="99"/>
     <w:semiHidden/>
     <w:unhideWhenUsed/>
@@ -6018,9 +6478,9 @@
       <w:shd w:val="clear" w:color="auto" w:fill="E1DFDD"/>
     </w:rPr>
   </w:style>
-  <w:style w:type="character" w:styleId="FollowedHyperlink">
+  <w:style w:type="character" w:styleId="BesuchterLink">
     <w:name w:val="FollowedHyperlink"/>
-    <w:basedOn w:val="DefaultParagraphFont"/>
+    <w:basedOn w:val="Absatz-Standardschriftart"/>
     <w:uiPriority w:val="99"/>
     <w:semiHidden/>
     <w:unhideWhenUsed/>
@@ -6333,7 +6793,7 @@
 </file>
 
 <file path=customXml/itemProps1.xml><?xml version="1.0" encoding="utf-8"?>
-<ds:datastoreItem xmlns:ds="http://schemas.openxmlformats.org/officeDocument/2006/customXml" ds:itemID="{50CBE6A8-851B-44D5-AEE4-ECC8C163EE47}">
+<ds:datastoreItem xmlns:ds="http://schemas.openxmlformats.org/officeDocument/2006/customXml" ds:itemID="{261675AE-264B-432A-9B87-2E3220B52116}">
   <ds:schemaRefs>
     <ds:schemaRef ds:uri="http://schemas.openxmlformats.org/officeDocument/2006/bibliography"/>
   </ds:schemaRefs>

</xml_diff>